<commit_message>
added few more tests
</commit_message>
<xml_diff>
--- a/LibraryManagementSystem/src/main/java/lms/LibraryManagementSystem/Resources/Read Me - Requirement Gaps - Framework Explanation.docx
+++ b/LibraryManagementSystem/src/main/java/lms/LibraryManagementSystem/Resources/Read Me - Requirement Gaps - Framework Explanation.docx
@@ -181,14 +181,12 @@
         </w:rPr>
         <w:t xml:space="preserve">: </w:t>
       </w:r>
-      <w:proofErr w:type="spellStart"/>
       <w:r>
         <w:rPr>
           <w:rFonts w:ascii="Cambria" w:hAnsi="Cambria"/>
         </w:rPr>
         <w:t>LibraryManagementSystem</w:t>
       </w:r>
-      <w:proofErr w:type="spellEnd"/>
     </w:p>
     <w:p>
       <w:pPr>
@@ -234,137 +232,514 @@
         <w:rPr>
           <w:rFonts w:ascii="Cambria" w:hAnsi="Cambria"/>
         </w:rPr>
-        <w:t>1. Check only authorized user should be able to login to Application and make changes</w:t>
-      </w:r>
-    </w:p>
-    <w:p>
-      <w:pPr>
-        <w:rPr>
-          <w:rFonts w:ascii="Cambria" w:hAnsi="Cambria"/>
-        </w:rPr>
-      </w:pPr>
-      <w:r>
-        <w:rPr>
-          <w:rFonts w:ascii="Cambria" w:hAnsi="Cambria"/>
-        </w:rPr>
-        <w:t>2. User with invalid credentials should be displayed with appropriate error messages</w:t>
-      </w:r>
-    </w:p>
-    <w:p>
-      <w:pPr>
-        <w:rPr>
-          <w:rFonts w:ascii="Cambria" w:hAnsi="Cambria"/>
-        </w:rPr>
-      </w:pPr>
-      <w:r>
-        <w:rPr>
-          <w:rFonts w:ascii="Cambria" w:hAnsi="Cambria"/>
-        </w:rPr>
-        <w:t>3.  User logins with blank details should be displayed with appropriate error messages</w:t>
-      </w:r>
-    </w:p>
-    <w:p>
-      <w:pPr>
-        <w:rPr>
-          <w:rFonts w:ascii="Cambria" w:hAnsi="Cambria"/>
-        </w:rPr>
-      </w:pPr>
-      <w:r>
-        <w:rPr>
-          <w:rFonts w:ascii="Cambria" w:hAnsi="Cambria"/>
-        </w:rPr>
-        <w:t>4. User Journey from login to add a book with valid data and check if the book is added to system by reading the book details from the grid</w:t>
-      </w:r>
-    </w:p>
-    <w:p>
-      <w:pPr>
-        <w:rPr>
-          <w:rFonts w:ascii="Cambria" w:hAnsi="Cambria"/>
-        </w:rPr>
-      </w:pPr>
-      <w:r>
-        <w:rPr>
-          <w:rFonts w:ascii="Cambria" w:hAnsi="Cambria"/>
-        </w:rPr>
-        <w:t>5. User Journey from login to add a book with invalid data and check if error messages are displayed appropriately (specific to each field like title, author etc)</w:t>
-      </w:r>
-    </w:p>
-    <w:p>
-      <w:pPr>
-        <w:rPr>
-          <w:rFonts w:ascii="Cambria" w:hAnsi="Cambria"/>
-        </w:rPr>
-      </w:pPr>
-      <w:r>
-        <w:rPr>
-          <w:rFonts w:ascii="Cambria" w:hAnsi="Cambria"/>
-        </w:rPr>
-        <w:t>6. User Journey from login to add a book with blank details and check if error messages are displayed appropriately</w:t>
-      </w:r>
-    </w:p>
-    <w:p>
-      <w:pPr>
-        <w:rPr>
-          <w:rFonts w:ascii="Cambria" w:hAnsi="Cambria"/>
-        </w:rPr>
-      </w:pPr>
-      <w:r>
-        <w:rPr>
-          <w:rFonts w:ascii="Cambria" w:hAnsi="Cambria"/>
-        </w:rPr>
-        <w:t>6. User Journey from login to edit a book with valid data and check if updates are reflected</w:t>
-      </w:r>
-    </w:p>
-    <w:p>
-      <w:pPr>
-        <w:rPr>
-          <w:rFonts w:ascii="Cambria" w:hAnsi="Cambria"/>
-        </w:rPr>
-      </w:pPr>
-      <w:r>
-        <w:rPr>
-          <w:rFonts w:ascii="Cambria" w:hAnsi="Cambria"/>
-        </w:rPr>
-        <w:t>7. User Journey from login to edit a book with invalid data and check for error messages</w:t>
-      </w:r>
-    </w:p>
-    <w:p>
-      <w:pPr>
-        <w:rPr>
-          <w:rFonts w:ascii="Cambria" w:hAnsi="Cambria"/>
-        </w:rPr>
-      </w:pPr>
-      <w:r>
-        <w:rPr>
-          <w:rFonts w:ascii="Cambria" w:hAnsi="Cambria"/>
-        </w:rPr>
-        <w:t>8.  User Journey from login to delete a book and check the book name is not displayed post deletion</w:t>
-      </w:r>
-    </w:p>
-    <w:p>
-      <w:pPr>
-        <w:rPr>
-          <w:rFonts w:ascii="Cambria" w:hAnsi="Cambria"/>
-        </w:rPr>
-      </w:pPr>
-      <w:r>
-        <w:rPr>
-          <w:rFonts w:ascii="Cambria" w:hAnsi="Cambria"/>
-        </w:rPr>
-        <w:t>9. Check for appropriate Welcome message and Log Out in the Landing page (‘Book List’ page).</w:t>
-      </w:r>
-    </w:p>
-    <w:p>
-      <w:pPr>
-        <w:rPr>
-          <w:rFonts w:ascii="Cambria" w:hAnsi="Cambria"/>
-        </w:rPr>
-      </w:pPr>
-      <w:r>
-        <w:rPr>
-          <w:rFonts w:ascii="Cambria" w:hAnsi="Cambria"/>
-        </w:rPr>
-        <w:t>10. Check for redirection to Login Page when Log Out button is clicked</w:t>
+        <w:t>CREATE Operations:</w:t>
+      </w:r>
+    </w:p>
+    <w:p>
+      <w:pPr>
+        <w:rPr>
+          <w:rFonts w:ascii="Cambria" w:hAnsi="Cambria"/>
+        </w:rPr>
+      </w:pPr>
+      <w:r>
+        <w:rPr>
+          <w:rFonts w:ascii="Cambria" w:hAnsi="Cambria"/>
+        </w:rPr>
+        <w:t xml:space="preserve">1. </w:t>
+      </w:r>
+      <w:r>
+        <w:rPr>
+          <w:rFonts w:ascii="Cambria" w:hAnsi="Cambria"/>
+        </w:rPr>
+        <w:t>A valid user login in for adding a new book and checking if the book is added to the list</w:t>
+      </w:r>
+    </w:p>
+    <w:p>
+      <w:pPr>
+        <w:rPr>
+          <w:rFonts w:ascii="Cambria" w:hAnsi="Cambria"/>
+        </w:rPr>
+      </w:pPr>
+      <w:r>
+        <w:rPr>
+          <w:rFonts w:ascii="Cambria" w:hAnsi="Cambria"/>
+        </w:rPr>
+        <w:t xml:space="preserve">2. </w:t>
+      </w:r>
+      <w:r>
+        <w:rPr>
+          <w:rFonts w:ascii="Cambria" w:hAnsi="Cambria"/>
+        </w:rPr>
+        <w:t>Valid User adding a new book with blank details and checking if appropriate error messages are displayed</w:t>
+      </w:r>
+      <w:r>
+        <w:rPr>
+          <w:rFonts w:ascii="Cambria" w:hAnsi="Cambria"/>
+        </w:rPr>
+        <w:t xml:space="preserve"> </w:t>
+      </w:r>
+    </w:p>
+    <w:p>
+      <w:pPr>
+        <w:rPr>
+          <w:rFonts w:ascii="Cambria" w:hAnsi="Cambria"/>
+        </w:rPr>
+      </w:pPr>
+      <w:r>
+        <w:rPr>
+          <w:rFonts w:ascii="Cambria" w:hAnsi="Cambria"/>
+        </w:rPr>
+        <w:t xml:space="preserve">3.  </w:t>
+      </w:r>
+      <w:r>
+        <w:rPr>
+          <w:rFonts w:ascii="Cambria" w:hAnsi="Cambria"/>
+        </w:rPr>
+        <w:t>Valid User adding a new book with blank title and checking if appropriate error messages are displayed</w:t>
+      </w:r>
+    </w:p>
+    <w:p>
+      <w:pPr>
+        <w:rPr>
+          <w:rFonts w:ascii="Cambria" w:hAnsi="Cambria"/>
+        </w:rPr>
+      </w:pPr>
+      <w:r>
+        <w:rPr>
+          <w:rFonts w:ascii="Cambria" w:hAnsi="Cambria"/>
+        </w:rPr>
+        <w:t xml:space="preserve">4. </w:t>
+      </w:r>
+      <w:r>
+        <w:rPr>
+          <w:rFonts w:ascii="Cambria" w:hAnsi="Cambria"/>
+        </w:rPr>
+        <w:t>Valid User adding a new book with blank Author and checking if appropriate error messages are displayed</w:t>
+      </w:r>
+    </w:p>
+    <w:p>
+      <w:pPr>
+        <w:rPr>
+          <w:rFonts w:ascii="Cambria" w:hAnsi="Cambria"/>
+        </w:rPr>
+      </w:pPr>
+      <w:r>
+        <w:rPr>
+          <w:rFonts w:ascii="Cambria" w:hAnsi="Cambria"/>
+        </w:rPr>
+        <w:t xml:space="preserve">5. </w:t>
+      </w:r>
+      <w:r>
+        <w:rPr>
+          <w:rFonts w:ascii="Cambria" w:hAnsi="Cambria"/>
+        </w:rPr>
+        <w:t>Valid User adding a new book with blank Genre and checking if appropriate error messages are displayed</w:t>
+      </w:r>
+    </w:p>
+    <w:p>
+      <w:pPr>
+        <w:rPr>
+          <w:rFonts w:ascii="Cambria" w:hAnsi="Cambria"/>
+        </w:rPr>
+      </w:pPr>
+      <w:r>
+        <w:rPr>
+          <w:rFonts w:ascii="Cambria" w:hAnsi="Cambria"/>
+        </w:rPr>
+        <w:t xml:space="preserve">6. </w:t>
+      </w:r>
+      <w:r>
+        <w:rPr>
+          <w:rFonts w:ascii="Cambria" w:hAnsi="Cambria"/>
+        </w:rPr>
+        <w:t>Valid User adding a new book with blank ISBN and checking if appropriate error messages are displayed</w:t>
+      </w:r>
+    </w:p>
+    <w:p>
+      <w:pPr>
+        <w:rPr>
+          <w:rFonts w:ascii="Cambria" w:hAnsi="Cambria"/>
+        </w:rPr>
+      </w:pPr>
+      <w:r>
+        <w:rPr>
+          <w:rFonts w:ascii="Cambria" w:hAnsi="Cambria"/>
+        </w:rPr>
+        <w:t>8</w:t>
+      </w:r>
+      <w:r>
+        <w:rPr>
+          <w:rFonts w:ascii="Cambria" w:hAnsi="Cambria"/>
+        </w:rPr>
+        <w:t xml:space="preserve">. </w:t>
+      </w:r>
+      <w:r>
+        <w:rPr>
+          <w:rFonts w:ascii="Cambria" w:hAnsi="Cambria"/>
+        </w:rPr>
+        <w:t>Valid User adding a new book with Invalid Date (text) and checking if appropriate error messages are displayed</w:t>
+      </w:r>
+    </w:p>
+    <w:p>
+      <w:pPr>
+        <w:rPr>
+          <w:rFonts w:ascii="Cambria" w:hAnsi="Cambria"/>
+        </w:rPr>
+      </w:pPr>
+      <w:r>
+        <w:rPr>
+          <w:rFonts w:ascii="Cambria" w:hAnsi="Cambria"/>
+        </w:rPr>
+        <w:t>9</w:t>
+      </w:r>
+      <w:r>
+        <w:rPr>
+          <w:rFonts w:ascii="Cambria" w:hAnsi="Cambria"/>
+        </w:rPr>
+        <w:t xml:space="preserve">. </w:t>
+      </w:r>
+      <w:r>
+        <w:rPr>
+          <w:rFonts w:ascii="Cambria" w:hAnsi="Cambria"/>
+        </w:rPr>
+        <w:t>Valid User adding a new book with blank Price and checking if appropriate error messages are displayed</w:t>
+      </w:r>
+    </w:p>
+    <w:p>
+      <w:pPr>
+        <w:rPr>
+          <w:rFonts w:ascii="Cambria" w:hAnsi="Cambria"/>
+        </w:rPr>
+      </w:pPr>
+      <w:r>
+        <w:rPr>
+          <w:rFonts w:ascii="Cambria" w:hAnsi="Cambria"/>
+        </w:rPr>
+        <w:t>10</w:t>
+      </w:r>
+      <w:r>
+        <w:rPr>
+          <w:rFonts w:ascii="Cambria" w:hAnsi="Cambria"/>
+        </w:rPr>
+        <w:t xml:space="preserve">.  </w:t>
+      </w:r>
+      <w:r>
+        <w:rPr>
+          <w:rFonts w:ascii="Cambria" w:hAnsi="Cambria"/>
+        </w:rPr>
+        <w:t>Valid User edits a book with valid data and checking if the changes are reflected</w:t>
+      </w:r>
+    </w:p>
+    <w:p>
+      <w:pPr>
+        <w:rPr>
+          <w:rFonts w:ascii="Cambria" w:hAnsi="Cambria"/>
+        </w:rPr>
+      </w:pPr>
+      <w:r>
+        <w:rPr>
+          <w:rFonts w:ascii="Cambria" w:hAnsi="Cambria"/>
+        </w:rPr>
+        <w:t>11</w:t>
+      </w:r>
+      <w:r>
+        <w:rPr>
+          <w:rFonts w:ascii="Cambria" w:hAnsi="Cambria"/>
+        </w:rPr>
+        <w:t xml:space="preserve">. </w:t>
+      </w:r>
+      <w:r>
+        <w:rPr>
+          <w:rFonts w:ascii="Cambria" w:hAnsi="Cambria"/>
+        </w:rPr>
+        <w:t>Valid User edits a book with blank title and check if the appropriate error messages are displayed</w:t>
+      </w:r>
+    </w:p>
+    <w:p>
+      <w:pPr>
+        <w:rPr>
+          <w:rFonts w:ascii="Cambria" w:hAnsi="Cambria"/>
+        </w:rPr>
+      </w:pPr>
+      <w:r>
+        <w:rPr>
+          <w:rFonts w:ascii="Cambria" w:hAnsi="Cambria"/>
+        </w:rPr>
+        <w:t>1</w:t>
+      </w:r>
+      <w:r>
+        <w:rPr>
+          <w:rFonts w:ascii="Cambria" w:hAnsi="Cambria"/>
+        </w:rPr>
+        <w:t>2</w:t>
+      </w:r>
+      <w:r>
+        <w:rPr>
+          <w:rFonts w:ascii="Cambria" w:hAnsi="Cambria"/>
+        </w:rPr>
+        <w:t xml:space="preserve">. </w:t>
+      </w:r>
+      <w:r>
+        <w:rPr>
+          <w:rFonts w:ascii="Cambria" w:hAnsi="Cambria"/>
+        </w:rPr>
+        <w:t>Valid user login deleting a book and check if book is not displayed post deletion</w:t>
+      </w:r>
+      <w:r>
+        <w:rPr>
+          <w:rFonts w:ascii="Cambria" w:hAnsi="Cambria"/>
+        </w:rPr>
+        <w:t xml:space="preserve"> </w:t>
+      </w:r>
+    </w:p>
+    <w:p>
+      <w:pPr>
+        <w:rPr>
+          <w:rFonts w:ascii="Cambria" w:hAnsi="Cambria"/>
+        </w:rPr>
+      </w:pPr>
+      <w:r>
+        <w:rPr>
+          <w:rFonts w:ascii="Cambria" w:hAnsi="Cambria"/>
+        </w:rPr>
+        <w:t>1</w:t>
+      </w:r>
+      <w:r>
+        <w:rPr>
+          <w:rFonts w:ascii="Cambria" w:hAnsi="Cambria"/>
+        </w:rPr>
+        <w:t>3</w:t>
+      </w:r>
+      <w:r>
+        <w:rPr>
+          <w:rFonts w:ascii="Cambria" w:hAnsi="Cambria"/>
+        </w:rPr>
+        <w:t xml:space="preserve">. </w:t>
+      </w:r>
+      <w:r>
+        <w:rPr>
+          <w:rFonts w:ascii="Cambria" w:hAnsi="Cambria"/>
+        </w:rPr>
+        <w:t>Delete all books (no books available scenario) and Check page info</w:t>
+      </w:r>
+    </w:p>
+    <w:p>
+      <w:pPr>
+        <w:rPr>
+          <w:rFonts w:ascii="Cambria" w:hAnsi="Cambria"/>
+        </w:rPr>
+      </w:pPr>
+      <w:r>
+        <w:rPr>
+          <w:rFonts w:ascii="Cambria" w:hAnsi="Cambria"/>
+        </w:rPr>
+        <w:lastRenderedPageBreak/>
+        <w:t>1</w:t>
+      </w:r>
+      <w:r>
+        <w:rPr>
+          <w:rFonts w:ascii="Cambria" w:hAnsi="Cambria"/>
+        </w:rPr>
+        <w:t>4</w:t>
+      </w:r>
+      <w:r>
+        <w:rPr>
+          <w:rFonts w:ascii="Cambria" w:hAnsi="Cambria"/>
+        </w:rPr>
+        <w:t xml:space="preserve">. </w:t>
+      </w:r>
+      <w:r>
+        <w:rPr>
+          <w:rFonts w:ascii="Cambria" w:hAnsi="Cambria"/>
+        </w:rPr>
+        <w:t>Invalid user should not login to application and should display appropriate error messages</w:t>
+      </w:r>
+    </w:p>
+    <w:p>
+      <w:pPr>
+        <w:rPr>
+          <w:rFonts w:ascii="Cambria" w:hAnsi="Cambria"/>
+        </w:rPr>
+      </w:pPr>
+      <w:r>
+        <w:rPr>
+          <w:rFonts w:ascii="Cambria" w:hAnsi="Cambria"/>
+        </w:rPr>
+        <w:t>1</w:t>
+      </w:r>
+      <w:r>
+        <w:rPr>
+          <w:rFonts w:ascii="Cambria" w:hAnsi="Cambria"/>
+        </w:rPr>
+        <w:t>5</w:t>
+      </w:r>
+      <w:r>
+        <w:rPr>
+          <w:rFonts w:ascii="Cambria" w:hAnsi="Cambria"/>
+        </w:rPr>
+        <w:t xml:space="preserve">. </w:t>
+      </w:r>
+      <w:r>
+        <w:rPr>
+          <w:rFonts w:ascii="Cambria" w:hAnsi="Cambria"/>
+        </w:rPr>
+        <w:t>Invalid user login with blank details and checking for appropriate error messages</w:t>
+      </w:r>
+    </w:p>
+    <w:p>
+      <w:pPr>
+        <w:rPr>
+          <w:rFonts w:ascii="Cambria" w:hAnsi="Cambria"/>
+        </w:rPr>
+      </w:pPr>
+      <w:r>
+        <w:rPr>
+          <w:rFonts w:ascii="Cambria" w:hAnsi="Cambria"/>
+        </w:rPr>
+        <w:t>1</w:t>
+      </w:r>
+      <w:r>
+        <w:rPr>
+          <w:rFonts w:ascii="Cambria" w:hAnsi="Cambria"/>
+        </w:rPr>
+        <w:t>6</w:t>
+      </w:r>
+      <w:r>
+        <w:rPr>
+          <w:rFonts w:ascii="Cambria" w:hAnsi="Cambria"/>
+        </w:rPr>
+        <w:t xml:space="preserve">. </w:t>
+      </w:r>
+      <w:r>
+        <w:rPr>
+          <w:rFonts w:ascii="Cambria" w:hAnsi="Cambria"/>
+        </w:rPr>
+        <w:t>When LogOut Button is clicked it should redirect to login page</w:t>
+      </w:r>
+    </w:p>
+    <w:p>
+      <w:pPr>
+        <w:rPr>
+          <w:rFonts w:ascii="Cambria" w:hAnsi="Cambria"/>
+        </w:rPr>
+      </w:pPr>
+      <w:r>
+        <w:rPr>
+          <w:rFonts w:ascii="Cambria" w:hAnsi="Cambria"/>
+        </w:rPr>
+        <w:t>1</w:t>
+      </w:r>
+      <w:r>
+        <w:rPr>
+          <w:rFonts w:ascii="Cambria" w:hAnsi="Cambria"/>
+        </w:rPr>
+        <w:t>7</w:t>
+      </w:r>
+      <w:r>
+        <w:rPr>
+          <w:rFonts w:ascii="Cambria" w:hAnsi="Cambria"/>
+        </w:rPr>
+        <w:t xml:space="preserve">. </w:t>
+      </w:r>
+      <w:r>
+        <w:rPr>
+          <w:rFonts w:ascii="Cambria" w:hAnsi="Cambria"/>
+        </w:rPr>
+        <w:t>BookListPage and AddBookPage URL validations</w:t>
+      </w:r>
+    </w:p>
+    <w:p>
+      <w:pPr>
+        <w:rPr>
+          <w:rFonts w:ascii="Cambria" w:hAnsi="Cambria"/>
+        </w:rPr>
+      </w:pPr>
+      <w:r>
+        <w:rPr>
+          <w:rFonts w:ascii="Cambria" w:hAnsi="Cambria"/>
+        </w:rPr>
+        <w:t>1</w:t>
+      </w:r>
+      <w:r>
+        <w:rPr>
+          <w:rFonts w:ascii="Cambria" w:hAnsi="Cambria"/>
+        </w:rPr>
+        <w:t>8</w:t>
+      </w:r>
+      <w:r>
+        <w:rPr>
+          <w:rFonts w:ascii="Cambria" w:hAnsi="Cambria"/>
+        </w:rPr>
+        <w:t xml:space="preserve">. </w:t>
+      </w:r>
+      <w:r>
+        <w:rPr>
+          <w:rFonts w:ascii="Cambria" w:hAnsi="Cambria"/>
+        </w:rPr>
+        <w:t>EditBookPage Title validation</w:t>
+      </w:r>
+    </w:p>
+    <w:p>
+      <w:pPr>
+        <w:rPr>
+          <w:rFonts w:ascii="Cambria" w:hAnsi="Cambria"/>
+        </w:rPr>
+      </w:pPr>
+      <w:r>
+        <w:rPr>
+          <w:rFonts w:ascii="Cambria" w:hAnsi="Cambria"/>
+        </w:rPr>
+        <w:t>1</w:t>
+      </w:r>
+      <w:r>
+        <w:rPr>
+          <w:rFonts w:ascii="Cambria" w:hAnsi="Cambria"/>
+        </w:rPr>
+        <w:t>9</w:t>
+      </w:r>
+      <w:r>
+        <w:rPr>
+          <w:rFonts w:ascii="Cambria" w:hAnsi="Cambria"/>
+        </w:rPr>
+        <w:t xml:space="preserve">. </w:t>
+      </w:r>
+      <w:r>
+        <w:rPr>
+          <w:rFonts w:ascii="Cambria" w:hAnsi="Cambria"/>
+        </w:rPr>
+        <w:t>Invoking Login Screen from Task</w:t>
+      </w:r>
+      <w:r>
+        <w:rPr>
+          <w:rFonts w:ascii="Cambria" w:hAnsi="Cambria"/>
+        </w:rPr>
+        <w:t xml:space="preserve"> Page</w:t>
+      </w:r>
+      <w:r>
+        <w:rPr>
+          <w:rFonts w:ascii="Cambria" w:hAnsi="Cambria"/>
+        </w:rPr>
+        <w:t xml:space="preserve"> </w:t>
+      </w:r>
+    </w:p>
+    <w:p>
+      <w:pPr>
+        <w:rPr>
+          <w:rFonts w:ascii="Cambria" w:hAnsi="Cambria"/>
+        </w:rPr>
+      </w:pPr>
+    </w:p>
+    <w:p>
+      <w:pPr>
+        <w:rPr>
+          <w:rFonts w:ascii="Cambria" w:hAnsi="Cambria"/>
+        </w:rPr>
+      </w:pPr>
+      <w:r>
+        <w:rPr>
+          <w:rFonts w:ascii="Cambria" w:hAnsi="Cambria"/>
+        </w:rPr>
+        <w:t>Testing Framework Explanation:</w:t>
       </w:r>
     </w:p>
     <w:p>
@@ -379,135 +754,26 @@
           <w:b/>
           <w:bCs/>
         </w:rPr>
-        <w:t>Maven</w:t>
-      </w:r>
-      <w:r>
-        <w:rPr>
-          <w:rFonts w:ascii="Cambria" w:hAnsi="Cambria"/>
-        </w:rPr>
-        <w:t xml:space="preserve">: </w:t>
-      </w:r>
-    </w:p>
-    <w:p>
-      <w:pPr>
-        <w:rPr>
-          <w:rFonts w:ascii="Cambria" w:hAnsi="Cambria"/>
-        </w:rPr>
-      </w:pPr>
-      <w:r>
-        <w:rPr>
-          <w:rFonts w:ascii="Cambria" w:hAnsi="Cambria"/>
-        </w:rPr>
-        <w:t xml:space="preserve">Built the Test framework as Maven project which is used as a build automation tool to manage project dependencies like selenium, </w:t>
-      </w:r>
-      <w:proofErr w:type="spellStart"/>
-      <w:r>
-        <w:rPr>
-          <w:rFonts w:ascii="Cambria" w:hAnsi="Cambria"/>
-        </w:rPr>
-        <w:t>testNG</w:t>
-      </w:r>
-      <w:proofErr w:type="spellEnd"/>
-      <w:r>
-        <w:rPr>
-          <w:rFonts w:ascii="Cambria" w:hAnsi="Cambria"/>
-        </w:rPr>
-        <w:t xml:space="preserve">, </w:t>
-      </w:r>
-      <w:proofErr w:type="spellStart"/>
-      <w:r>
-        <w:rPr>
-          <w:rFonts w:ascii="Cambria" w:hAnsi="Cambria"/>
-        </w:rPr>
-        <w:t>WebDriverManager</w:t>
-      </w:r>
-      <w:proofErr w:type="spellEnd"/>
-      <w:r>
-        <w:rPr>
-          <w:rFonts w:ascii="Cambria" w:hAnsi="Cambria"/>
-        </w:rPr>
-        <w:t xml:space="preserve"> can be provided using pom.xml by reducing manual configuration. </w:t>
-      </w:r>
-    </w:p>
-    <w:p>
-      <w:pPr>
-        <w:rPr>
-          <w:rFonts w:ascii="Cambria" w:hAnsi="Cambria"/>
-        </w:rPr>
-      </w:pPr>
-      <w:proofErr w:type="spellStart"/>
-      <w:r>
-        <w:rPr>
-          <w:rFonts w:ascii="Cambria" w:hAnsi="Cambria"/>
-        </w:rPr>
-        <w:t>src</w:t>
-      </w:r>
-      <w:proofErr w:type="spellEnd"/>
-      <w:r>
-        <w:rPr>
-          <w:rFonts w:ascii="Cambria" w:hAnsi="Cambria"/>
-        </w:rPr>
-        <w:t xml:space="preserve">/main/java </w:t>
-      </w:r>
-      <w:r>
-        <w:rPr>
-          <w:rFonts w:ascii="Cambria" w:hAnsi="Cambria"/>
-        </w:rPr>
-        <w:sym w:font="Wingdings" w:char="F0E0"/>
-      </w:r>
-      <w:r>
-        <w:rPr>
-          <w:rFonts w:ascii="Cambria" w:hAnsi="Cambria"/>
-        </w:rPr>
-        <w:t xml:space="preserve"> to store page objects and abstract classes (</w:t>
-      </w:r>
-      <w:proofErr w:type="spellStart"/>
-      <w:r>
-        <w:rPr>
-          <w:rFonts w:ascii="Cambria" w:hAnsi="Cambria"/>
-        </w:rPr>
-        <w:t>AddBookPage</w:t>
-      </w:r>
-      <w:proofErr w:type="spellEnd"/>
-      <w:r>
-        <w:rPr>
-          <w:rFonts w:ascii="Cambria" w:hAnsi="Cambria"/>
-        </w:rPr>
-        <w:t>, EditBookPage.java)</w:t>
-      </w:r>
-    </w:p>
-    <w:p>
-      <w:pPr>
-        <w:rPr>
-          <w:rFonts w:ascii="Cambria" w:hAnsi="Cambria"/>
-        </w:rPr>
-      </w:pPr>
-      <w:proofErr w:type="spellStart"/>
-      <w:r>
-        <w:rPr>
-          <w:rFonts w:ascii="Cambria" w:hAnsi="Cambria"/>
-        </w:rPr>
-        <w:lastRenderedPageBreak/>
-        <w:t>src</w:t>
-      </w:r>
-      <w:proofErr w:type="spellEnd"/>
-      <w:r>
-        <w:rPr>
-          <w:rFonts w:ascii="Cambria" w:hAnsi="Cambria"/>
-        </w:rPr>
-        <w:t xml:space="preserve">/test/java </w:t>
-      </w:r>
-      <w:r>
-        <w:rPr>
-          <w:rFonts w:ascii="Cambria" w:hAnsi="Cambria"/>
-        </w:rPr>
-        <w:sym w:font="Wingdings" w:char="F0E0"/>
-      </w:r>
-      <w:r>
-        <w:rPr>
-          <w:rFonts w:ascii="Cambria" w:hAnsi="Cambria"/>
-        </w:rPr>
-        <w:t xml:space="preserve"> to store test cases and base classes (LMSTest.java)</w:t>
+        <w:t>Programming Language</w:t>
+      </w:r>
+      <w:r>
+        <w:rPr>
+          <w:rFonts w:ascii="Cambria" w:hAnsi="Cambria"/>
+        </w:rPr>
+        <w:t>:</w:t>
+      </w:r>
+    </w:p>
+    <w:p>
+      <w:pPr>
+        <w:rPr>
+          <w:rFonts w:ascii="Cambria" w:hAnsi="Cambria"/>
+        </w:rPr>
+      </w:pPr>
+      <w:r>
+        <w:rPr>
+          <w:rFonts w:ascii="Cambria" w:hAnsi="Cambria"/>
+        </w:rPr>
+        <w:t>Built the framework using Selenium with Java as Programming Language.</w:t>
       </w:r>
     </w:p>
     <w:p>
@@ -522,39 +788,76 @@
           <w:b/>
           <w:bCs/>
         </w:rPr>
-        <w:t>TestNG</w:t>
-      </w:r>
-      <w:r>
-        <w:rPr>
-          <w:rFonts w:ascii="Cambria" w:hAnsi="Cambria"/>
-        </w:rPr>
-        <w:t>:</w:t>
-      </w:r>
-    </w:p>
-    <w:p>
-      <w:pPr>
-        <w:rPr>
-          <w:rFonts w:ascii="Cambria" w:hAnsi="Cambria"/>
-        </w:rPr>
-      </w:pPr>
-      <w:r>
-        <w:rPr>
-          <w:rFonts w:ascii="Cambria" w:hAnsi="Cambria"/>
-        </w:rPr>
-        <w:t>Used TestNG as testing framework for organizing, managing and executing automated web tests.</w:t>
-      </w:r>
-    </w:p>
-    <w:p>
-      <w:pPr>
-        <w:rPr>
-          <w:rFonts w:ascii="Cambria" w:hAnsi="Cambria"/>
-        </w:rPr>
-      </w:pPr>
-      <w:r>
-        <w:rPr>
-          <w:rFonts w:ascii="Cambria" w:hAnsi="Cambria"/>
-        </w:rPr>
-        <w:t>This enables to use features like annotations for test set up, data driven testing and parallel execution. Used TestNG assertions to check if the test result and either fail or pass the test based on the expected results matching with actual result.</w:t>
+        <w:t>Maven</w:t>
+      </w:r>
+      <w:r>
+        <w:rPr>
+          <w:rFonts w:ascii="Cambria" w:hAnsi="Cambria"/>
+        </w:rPr>
+        <w:t xml:space="preserve">: </w:t>
+      </w:r>
+    </w:p>
+    <w:p>
+      <w:pPr>
+        <w:rPr>
+          <w:rFonts w:ascii="Cambria" w:hAnsi="Cambria"/>
+        </w:rPr>
+      </w:pPr>
+      <w:r>
+        <w:rPr>
+          <w:rFonts w:ascii="Cambria" w:hAnsi="Cambria"/>
+        </w:rPr>
+        <w:t xml:space="preserve">Built the Test framework as Maven project which is used as a build automation tool to manage project dependencies like selenium, testNG, WebDriverManager can be provided using pom.xml by reducing manual configuration. </w:t>
+      </w:r>
+    </w:p>
+    <w:p>
+      <w:pPr>
+        <w:rPr>
+          <w:rFonts w:ascii="Cambria" w:hAnsi="Cambria"/>
+        </w:rPr>
+      </w:pPr>
+      <w:r>
+        <w:rPr>
+          <w:rFonts w:ascii="Cambria" w:hAnsi="Cambria"/>
+        </w:rPr>
+        <w:t xml:space="preserve">src/main/java </w:t>
+      </w:r>
+      <w:r>
+        <w:rPr>
+          <w:rFonts w:ascii="Cambria" w:hAnsi="Cambria"/>
+        </w:rPr>
+        <w:sym w:font="Wingdings" w:char="F0E0"/>
+      </w:r>
+      <w:r>
+        <w:rPr>
+          <w:rFonts w:ascii="Cambria" w:hAnsi="Cambria"/>
+        </w:rPr>
+        <w:t xml:space="preserve"> to store page objects and abstract classes (AddBookPage, EditBookPage.java)</w:t>
+      </w:r>
+    </w:p>
+    <w:p>
+      <w:pPr>
+        <w:rPr>
+          <w:rFonts w:ascii="Cambria" w:hAnsi="Cambria"/>
+        </w:rPr>
+      </w:pPr>
+      <w:r>
+        <w:rPr>
+          <w:rFonts w:ascii="Cambria" w:hAnsi="Cambria"/>
+        </w:rPr>
+        <w:t xml:space="preserve">src/test/java </w:t>
+      </w:r>
+      <w:r>
+        <w:rPr>
+          <w:rFonts w:ascii="Cambria" w:hAnsi="Cambria"/>
+        </w:rPr>
+        <w:sym w:font="Wingdings" w:char="F0E0"/>
+      </w:r>
+      <w:r>
+        <w:rPr>
+          <w:rFonts w:ascii="Cambria" w:hAnsi="Cambria"/>
+        </w:rPr>
+        <w:t xml:space="preserve"> to store test cases and base classes (LMSTest.java)</w:t>
       </w:r>
     </w:p>
     <w:p>
@@ -569,7 +872,7 @@
           <w:b/>
           <w:bCs/>
         </w:rPr>
-        <w:t>Global Properties File</w:t>
+        <w:t>TestNG</w:t>
       </w:r>
       <w:r>
         <w:rPr>
@@ -588,7 +891,20 @@
         <w:rPr>
           <w:rFonts w:ascii="Cambria" w:hAnsi="Cambria"/>
         </w:rPr>
-        <w:t xml:space="preserve">Used properties file to store and drive information in key value pair format e.g. browser name. </w:t>
+        <w:t>Used TestNG as testing framework for organizing, managing and executing automated web tests.</w:t>
+      </w:r>
+    </w:p>
+    <w:p>
+      <w:pPr>
+        <w:rPr>
+          <w:rFonts w:ascii="Cambria" w:hAnsi="Cambria"/>
+        </w:rPr>
+      </w:pPr>
+      <w:r>
+        <w:rPr>
+          <w:rFonts w:ascii="Cambria" w:hAnsi="Cambria"/>
+        </w:rPr>
+        <w:t>This enables to use features like annotations for test set up, data driven testing and parallel execution. Used TestNG assertions to check if the test result and either fail or pass the test based on the expected results matching with actual result.</w:t>
       </w:r>
     </w:p>
     <w:p>
@@ -603,7 +919,7 @@
           <w:b/>
           <w:bCs/>
         </w:rPr>
-        <w:t>Page Object Design Pattern</w:t>
+        <w:t>Global Properties File</w:t>
       </w:r>
       <w:r>
         <w:rPr>
@@ -622,27 +938,7 @@
         <w:rPr>
           <w:rFonts w:ascii="Cambria" w:hAnsi="Cambria"/>
         </w:rPr>
-        <w:t xml:space="preserve">Used page object design pattern where for each web page of application as separate class, storing all web elements locators and its action methods, with in that class which creates an Object repository to improve code reusability, maintainability and readability by separating the test logic from page specific details. Created different page classes like AddBookPage.java, BookList.java, </w:t>
-      </w:r>
-      <w:proofErr w:type="spellStart"/>
-      <w:r>
-        <w:rPr>
-          <w:rFonts w:ascii="Cambria" w:hAnsi="Cambria"/>
-        </w:rPr>
-        <w:t>EditBook.Java</w:t>
-      </w:r>
-      <w:proofErr w:type="spellEnd"/>
-      <w:r>
-        <w:rPr>
-          <w:rFonts w:ascii="Cambria" w:hAnsi="Cambria"/>
-        </w:rPr>
-        <w:t xml:space="preserve"> etc.</w:t>
-      </w:r>
-      <w:r>
-        <w:rPr>
-          <w:rFonts w:ascii="Cambria" w:hAnsi="Cambria"/>
-        </w:rPr>
-        <w:tab/>
+        <w:t xml:space="preserve">Used properties file to store and drive information in key value pair format e.g. browser name. </w:t>
       </w:r>
     </w:p>
     <w:p>
@@ -657,7 +953,7 @@
           <w:b/>
           <w:bCs/>
         </w:rPr>
-        <w:t>Page Factory</w:t>
+        <w:t>Page Object Design Pattern</w:t>
       </w:r>
       <w:r>
         <w:rPr>
@@ -676,21 +972,13 @@
         <w:rPr>
           <w:rFonts w:ascii="Cambria" w:hAnsi="Cambria"/>
         </w:rPr>
-        <w:t>Used Page Factory class which simplifies the process of creating Page Objects with Page Object Design Pattern, this automatically initializes the web elements using “@</w:t>
-      </w:r>
-      <w:proofErr w:type="spellStart"/>
-      <w:r>
-        <w:rPr>
-          <w:rFonts w:ascii="Cambria" w:hAnsi="Cambria"/>
-        </w:rPr>
-        <w:t>FindBy</w:t>
-      </w:r>
-      <w:proofErr w:type="spellEnd"/>
-      <w:r>
-        <w:rPr>
-          <w:rFonts w:ascii="Cambria" w:hAnsi="Cambria"/>
-        </w:rPr>
-        <w:t>” annotation to locate elements on the web page.</w:t>
+        <w:t>Used page object design pattern where for each web page of application as separate class, storing all web elements locators and its action methods, with in that class which creates an Object repository to improve code reusability, maintainability and readability by separating the test logic from page specific details. Created different page classes like AddBookPage.java, BookList.java, EditBook.Java etc.</w:t>
+      </w:r>
+      <w:r>
+        <w:rPr>
+          <w:rFonts w:ascii="Cambria" w:hAnsi="Cambria"/>
+        </w:rPr>
+        <w:tab/>
       </w:r>
     </w:p>
     <w:p>
@@ -705,7 +993,7 @@
           <w:b/>
           <w:bCs/>
         </w:rPr>
-        <w:t>Abstract Class</w:t>
+        <w:t>Page Factory</w:t>
       </w:r>
       <w:r>
         <w:rPr>
@@ -724,7 +1012,7 @@
         <w:rPr>
           <w:rFonts w:ascii="Cambria" w:hAnsi="Cambria"/>
         </w:rPr>
-        <w:t>Created an abstract class to store all reusable component which can be inherited and used in page object classes.</w:t>
+        <w:t>Used Page Factory class which simplifies the process of creating Page Objects with Page Object Design Pattern, this automatically initializes the web elements using “@FindBy” annotation to locate elements on the web page.</w:t>
       </w:r>
     </w:p>
     <w:p>
@@ -739,7 +1027,7 @@
           <w:b/>
           <w:bCs/>
         </w:rPr>
-        <w:t>Base Test Class</w:t>
+        <w:t>Abstract Class</w:t>
       </w:r>
       <w:r>
         <w:rPr>
@@ -758,7 +1046,7 @@
         <w:rPr>
           <w:rFonts w:ascii="Cambria" w:hAnsi="Cambria"/>
         </w:rPr>
-        <w:t>Created a Base Test Class to store all reusable methods which can be inherited and used in Test Class. Like teardown method to close or quit the browser.</w:t>
+        <w:t>Created an abstract class to store all reusable component which can be inherited and used in page object classes.</w:t>
       </w:r>
     </w:p>
     <w:p>
@@ -773,6 +1061,41 @@
           <w:b/>
           <w:bCs/>
         </w:rPr>
+        <w:lastRenderedPageBreak/>
+        <w:t>Base Test Class</w:t>
+      </w:r>
+      <w:r>
+        <w:rPr>
+          <w:rFonts w:ascii="Cambria" w:hAnsi="Cambria"/>
+        </w:rPr>
+        <w:t>:</w:t>
+      </w:r>
+    </w:p>
+    <w:p>
+      <w:pPr>
+        <w:rPr>
+          <w:rFonts w:ascii="Cambria" w:hAnsi="Cambria"/>
+        </w:rPr>
+      </w:pPr>
+      <w:r>
+        <w:rPr>
+          <w:rFonts w:ascii="Cambria" w:hAnsi="Cambria"/>
+        </w:rPr>
+        <w:t>Created a Base Test Class to store all reusable methods which can be inherited and used in Test Class. Like teardown method to close or quit the browser.</w:t>
+      </w:r>
+    </w:p>
+    <w:p>
+      <w:pPr>
+        <w:rPr>
+          <w:rFonts w:ascii="Cambria" w:hAnsi="Cambria"/>
+        </w:rPr>
+      </w:pPr>
+      <w:r>
+        <w:rPr>
+          <w:rFonts w:ascii="Cambria" w:hAnsi="Cambria"/>
+          <w:b/>
+          <w:bCs/>
+        </w:rPr>
         <w:t>Tests</w:t>
       </w:r>
       <w:r>
@@ -792,21 +1115,7 @@
         <w:rPr>
           <w:rFonts w:ascii="Cambria" w:hAnsi="Cambria"/>
         </w:rPr>
-        <w:t xml:space="preserve">Written tests under </w:t>
-      </w:r>
-      <w:proofErr w:type="spellStart"/>
-      <w:r>
-        <w:rPr>
-          <w:rFonts w:ascii="Cambria" w:hAnsi="Cambria"/>
-        </w:rPr>
-        <w:t>src</w:t>
-      </w:r>
-      <w:proofErr w:type="spellEnd"/>
-      <w:r>
-        <w:rPr>
-          <w:rFonts w:ascii="Cambria" w:hAnsi="Cambria"/>
-        </w:rPr>
-        <w:t>/test/test which inherits reusable methods from BaseTest.java class.</w:t>
+        <w:t>Written tests under src/test/test which inherits reusable methods from BaseTest.java class.</w:t>
       </w:r>
     </w:p>
     <w:p>
@@ -831,14 +1140,12 @@
       <w:r>
         <w:rPr>
           <w:rFonts w:ascii="Cambria" w:hAnsi="Cambria"/>
-          <w:noProof/>
-        </w:rPr>
-        <w:lastRenderedPageBreak/>
+        </w:rPr>
         <w:drawing>
-          <wp:inline distT="0" distB="0" distL="0" distR="0" wp14:anchorId="02825F33" wp14:editId="5E8AD9BA">
-            <wp:extent cx="4559534" cy="5493032"/>
+          <wp:inline distT="0" distB="0" distL="0" distR="0" wp14:anchorId="0046977D" wp14:editId="2F2E5307">
+            <wp:extent cx="4788146" cy="5340624"/>
             <wp:effectExtent l="0" t="0" r="0" b="0"/>
-            <wp:docPr id="2069664351" name="Picture 1"/>
+            <wp:docPr id="962781389" name="Picture 1"/>
             <wp:cNvGraphicFramePr>
               <a:graphicFrameLocks xmlns:a="http://schemas.openxmlformats.org/drawingml/2006/main" noChangeAspect="1"/>
             </wp:cNvGraphicFramePr>
@@ -846,7 +1153,7 @@
               <a:graphicData uri="http://schemas.openxmlformats.org/drawingml/2006/picture">
                 <pic:pic xmlns:pic="http://schemas.openxmlformats.org/drawingml/2006/picture">
                   <pic:nvPicPr>
-                    <pic:cNvPr id="2069664351" name=""/>
+                    <pic:cNvPr id="962781389" name=""/>
                     <pic:cNvPicPr/>
                   </pic:nvPicPr>
                   <pic:blipFill>
@@ -858,7 +1165,7 @@
                   <pic:spPr>
                     <a:xfrm>
                       <a:off x="0" y="0"/>
-                      <a:ext cx="4559534" cy="5493032"/>
+                      <a:ext cx="4788146" cy="5340624"/>
                     </a:xfrm>
                     <a:prstGeom prst="rect">
                       <a:avLst/>
@@ -910,26 +1217,80 @@
         <w:rPr>
           <w:rFonts w:ascii="Cambria" w:hAnsi="Cambria"/>
         </w:rPr>
-        <w:t xml:space="preserve">1 of 12 test cases is failing as the page redirection to Login Page is not happening   </w:t>
-      </w:r>
-    </w:p>
-    <w:p>
-      <w:pPr>
-        <w:rPr>
-          <w:rFonts w:ascii="Cambria" w:hAnsi="Cambria"/>
-        </w:rPr>
-      </w:pPr>
-      <w:r>
-        <w:rPr>
-          <w:rFonts w:ascii="Cambria" w:hAnsi="Cambria"/>
-          <w:noProof/>
+        <w:t>3</w:t>
+      </w:r>
+      <w:r>
+        <w:rPr>
+          <w:rFonts w:ascii="Cambria" w:hAnsi="Cambria"/>
+        </w:rPr>
+        <w:t xml:space="preserve"> of 1</w:t>
+      </w:r>
+      <w:r>
+        <w:rPr>
+          <w:rFonts w:ascii="Cambria" w:hAnsi="Cambria"/>
+        </w:rPr>
+        <w:t>9</w:t>
+      </w:r>
+      <w:r>
+        <w:rPr>
+          <w:rFonts w:ascii="Cambria" w:hAnsi="Cambria"/>
+        </w:rPr>
+        <w:t xml:space="preserve"> test cases </w:t>
+      </w:r>
+      <w:r>
+        <w:rPr>
+          <w:rFonts w:ascii="Cambria" w:hAnsi="Cambria"/>
+        </w:rPr>
+        <w:t>are</w:t>
+      </w:r>
+      <w:r>
+        <w:rPr>
+          <w:rFonts w:ascii="Cambria" w:hAnsi="Cambria"/>
+        </w:rPr>
+        <w:t xml:space="preserve"> failin</w:t>
+      </w:r>
+      <w:r>
+        <w:rPr>
+          <w:rFonts w:ascii="Cambria" w:hAnsi="Cambria"/>
+        </w:rPr>
+        <w:t>g, logged bugs for the same. Please refer to the Bugs section below (section 4).</w:t>
+      </w:r>
+      <w:r>
+        <w:rPr>
+          <w:rFonts w:ascii="Cambria" w:hAnsi="Cambria"/>
+        </w:rPr>
+        <w:t xml:space="preserve">   </w:t>
+      </w:r>
+    </w:p>
+    <w:p>
+      <w:pPr>
+        <w:rPr>
+          <w:rFonts w:ascii="Cambria" w:hAnsi="Cambria"/>
+        </w:rPr>
+      </w:pPr>
+      <w:r>
+        <w:rPr>
+          <w:rFonts w:ascii="Cambria" w:hAnsi="Cambria"/>
+        </w:rPr>
+        <w:t>Ran tests as ‘Run as TestNG’</w:t>
+      </w:r>
+    </w:p>
+    <w:p>
+      <w:pPr>
+        <w:rPr>
+          <w:rFonts w:ascii="Cambria" w:hAnsi="Cambria"/>
+        </w:rPr>
+      </w:pPr>
+      <w:r>
+        <w:rPr>
+          <w:rFonts w:ascii="Cambria" w:hAnsi="Cambria"/>
         </w:rPr>
         <w:lastRenderedPageBreak/>
         <w:drawing>
-          <wp:inline distT="0" distB="0" distL="0" distR="0" wp14:anchorId="0FCFA93D" wp14:editId="2C9C4C86">
-            <wp:extent cx="5731510" cy="3681730"/>
+          <wp:inline distT="0" distB="0" distL="0" distR="0" wp14:anchorId="58CD43EE" wp14:editId="578B1A23">
+            <wp:extent cx="5731510" cy="5297170"/>
             <wp:effectExtent l="0" t="0" r="0" b="0"/>
-            <wp:docPr id="1177375101" name="Picture 1"/>
+            <wp:docPr id="623766468" name="Picture 1"/>
             <wp:cNvGraphicFramePr>
               <a:graphicFrameLocks xmlns:a="http://schemas.openxmlformats.org/drawingml/2006/main" noChangeAspect="1"/>
             </wp:cNvGraphicFramePr>
@@ -937,7 +1298,7 @@
               <a:graphicData uri="http://schemas.openxmlformats.org/drawingml/2006/picture">
                 <pic:pic xmlns:pic="http://schemas.openxmlformats.org/drawingml/2006/picture">
                   <pic:nvPicPr>
-                    <pic:cNvPr id="1177375101" name=""/>
+                    <pic:cNvPr id="623766468" name=""/>
                     <pic:cNvPicPr/>
                   </pic:nvPicPr>
                   <pic:blipFill>
@@ -949,7 +1310,7 @@
                   <pic:spPr>
                     <a:xfrm>
                       <a:off x="0" y="0"/>
-                      <a:ext cx="5731510" cy="3681730"/>
+                      <a:ext cx="5731510" cy="5297170"/>
                     </a:xfrm>
                     <a:prstGeom prst="rect">
                       <a:avLst/>
@@ -983,15 +1344,13 @@
       </w:pPr>
       <w:r>
         <w:rPr>
-          <w:rFonts w:ascii="Cambria" w:hAnsi="Cambria"/>
           <w:noProof/>
         </w:rPr>
-        <w:lastRenderedPageBreak/>
         <w:drawing>
-          <wp:inline distT="0" distB="0" distL="0" distR="0" wp14:anchorId="03306F79" wp14:editId="743130AC">
-            <wp:extent cx="5731510" cy="2719070"/>
+          <wp:inline distT="0" distB="0" distL="0" distR="0" wp14:anchorId="5312E173" wp14:editId="18FA1DA9">
+            <wp:extent cx="5731510" cy="2626360"/>
             <wp:effectExtent l="0" t="0" r="0" b="0"/>
-            <wp:docPr id="68214145" name="Picture 1"/>
+            <wp:docPr id="922552169" name="Picture 1"/>
             <wp:cNvGraphicFramePr>
               <a:graphicFrameLocks xmlns:a="http://schemas.openxmlformats.org/drawingml/2006/main" noChangeAspect="1"/>
             </wp:cNvGraphicFramePr>
@@ -999,7 +1358,7 @@
               <a:graphicData uri="http://schemas.openxmlformats.org/drawingml/2006/picture">
                 <pic:pic xmlns:pic="http://schemas.openxmlformats.org/drawingml/2006/picture">
                   <pic:nvPicPr>
-                    <pic:cNvPr id="68214145" name=""/>
+                    <pic:cNvPr id="922552169" name=""/>
                     <pic:cNvPicPr/>
                   </pic:nvPicPr>
                   <pic:blipFill>
@@ -1011,7 +1370,7 @@
                   <pic:spPr>
                     <a:xfrm>
                       <a:off x="0" y="0"/>
-                      <a:ext cx="5731510" cy="2719070"/>
+                      <a:ext cx="5731510" cy="2626360"/>
                     </a:xfrm>
                     <a:prstGeom prst="rect">
                       <a:avLst/>
@@ -1029,16 +1388,23 @@
         </w:rPr>
         <w:t xml:space="preserve"> </w:t>
       </w:r>
-      <w:r>
-        <w:rPr>
-          <w:rFonts w:ascii="Cambria" w:hAnsi="Cambria"/>
+    </w:p>
+    <w:p>
+      <w:pPr>
+        <w:rPr>
           <w:noProof/>
         </w:rPr>
+      </w:pPr>
+      <w:r>
+        <w:rPr>
+          <w:noProof/>
+        </w:rPr>
+        <w:lastRenderedPageBreak/>
         <w:drawing>
-          <wp:inline distT="0" distB="0" distL="0" distR="0" wp14:anchorId="1E252DC6" wp14:editId="1359D615">
-            <wp:extent cx="5731510" cy="2821940"/>
+          <wp:inline distT="0" distB="0" distL="0" distR="0" wp14:anchorId="6CBB8E63" wp14:editId="653B46BE">
+            <wp:extent cx="5731510" cy="2936875"/>
             <wp:effectExtent l="0" t="0" r="0" b="0"/>
-            <wp:docPr id="308863418" name="Picture 1"/>
+            <wp:docPr id="1701563398" name="Picture 1"/>
             <wp:cNvGraphicFramePr>
               <a:graphicFrameLocks xmlns:a="http://schemas.openxmlformats.org/drawingml/2006/main" noChangeAspect="1"/>
             </wp:cNvGraphicFramePr>
@@ -1046,11 +1412,150 @@
               <a:graphicData uri="http://schemas.openxmlformats.org/drawingml/2006/picture">
                 <pic:pic xmlns:pic="http://schemas.openxmlformats.org/drawingml/2006/picture">
                   <pic:nvPicPr>
-                    <pic:cNvPr id="308863418" name=""/>
+                    <pic:cNvPr id="1701563398" name=""/>
                     <pic:cNvPicPr/>
                   </pic:nvPicPr>
                   <pic:blipFill>
                     <a:blip r:embed="rId8"/>
+                    <a:stretch>
+                      <a:fillRect/>
+                    </a:stretch>
+                  </pic:blipFill>
+                  <pic:spPr>
+                    <a:xfrm>
+                      <a:off x="0" y="0"/>
+                      <a:ext cx="5731510" cy="2936875"/>
+                    </a:xfrm>
+                    <a:prstGeom prst="rect">
+                      <a:avLst/>
+                    </a:prstGeom>
+                  </pic:spPr>
+                </pic:pic>
+              </a:graphicData>
+            </a:graphic>
+          </wp:inline>
+        </w:drawing>
+      </w:r>
+      <w:r>
+        <w:rPr>
+          <w:noProof/>
+        </w:rPr>
+        <w:t xml:space="preserve"> </w:t>
+      </w:r>
+      <w:r>
+        <w:rPr>
+          <w:noProof/>
+        </w:rPr>
+        <w:drawing>
+          <wp:inline distT="0" distB="0" distL="0" distR="0" wp14:anchorId="10B6489B" wp14:editId="53BFCD1C">
+            <wp:extent cx="5731510" cy="2817495"/>
+            <wp:effectExtent l="0" t="0" r="0" b="0"/>
+            <wp:docPr id="1595956587" name="Picture 1"/>
+            <wp:cNvGraphicFramePr>
+              <a:graphicFrameLocks xmlns:a="http://schemas.openxmlformats.org/drawingml/2006/main" noChangeAspect="1"/>
+            </wp:cNvGraphicFramePr>
+            <a:graphic xmlns:a="http://schemas.openxmlformats.org/drawingml/2006/main">
+              <a:graphicData uri="http://schemas.openxmlformats.org/drawingml/2006/picture">
+                <pic:pic xmlns:pic="http://schemas.openxmlformats.org/drawingml/2006/picture">
+                  <pic:nvPicPr>
+                    <pic:cNvPr id="1595956587" name=""/>
+                    <pic:cNvPicPr/>
+                  </pic:nvPicPr>
+                  <pic:blipFill>
+                    <a:blip r:embed="rId9"/>
+                    <a:stretch>
+                      <a:fillRect/>
+                    </a:stretch>
+                  </pic:blipFill>
+                  <pic:spPr>
+                    <a:xfrm>
+                      <a:off x="0" y="0"/>
+                      <a:ext cx="5731510" cy="2817495"/>
+                    </a:xfrm>
+                    <a:prstGeom prst="rect">
+                      <a:avLst/>
+                    </a:prstGeom>
+                  </pic:spPr>
+                </pic:pic>
+              </a:graphicData>
+            </a:graphic>
+          </wp:inline>
+        </w:drawing>
+      </w:r>
+      <w:r>
+        <w:rPr>
+          <w:noProof/>
+        </w:rPr>
+        <w:t xml:space="preserve"> </w:t>
+      </w:r>
+      <w:r>
+        <w:rPr>
+          <w:noProof/>
+        </w:rPr>
+        <w:drawing>
+          <wp:inline distT="0" distB="0" distL="0" distR="0" wp14:anchorId="1A018C25" wp14:editId="51A91844">
+            <wp:extent cx="5731510" cy="2825115"/>
+            <wp:effectExtent l="0" t="0" r="0" b="0"/>
+            <wp:docPr id="1182010997" name="Picture 1"/>
+            <wp:cNvGraphicFramePr>
+              <a:graphicFrameLocks xmlns:a="http://schemas.openxmlformats.org/drawingml/2006/main" noChangeAspect="1"/>
+            </wp:cNvGraphicFramePr>
+            <a:graphic xmlns:a="http://schemas.openxmlformats.org/drawingml/2006/main">
+              <a:graphicData uri="http://schemas.openxmlformats.org/drawingml/2006/picture">
+                <pic:pic xmlns:pic="http://schemas.openxmlformats.org/drawingml/2006/picture">
+                  <pic:nvPicPr>
+                    <pic:cNvPr id="1182010997" name=""/>
+                    <pic:cNvPicPr/>
+                  </pic:nvPicPr>
+                  <pic:blipFill>
+                    <a:blip r:embed="rId10"/>
+                    <a:stretch>
+                      <a:fillRect/>
+                    </a:stretch>
+                  </pic:blipFill>
+                  <pic:spPr>
+                    <a:xfrm>
+                      <a:off x="0" y="0"/>
+                      <a:ext cx="5731510" cy="2825115"/>
+                    </a:xfrm>
+                    <a:prstGeom prst="rect">
+                      <a:avLst/>
+                    </a:prstGeom>
+                  </pic:spPr>
+                </pic:pic>
+              </a:graphicData>
+            </a:graphic>
+          </wp:inline>
+        </w:drawing>
+      </w:r>
+      <w:r>
+        <w:rPr>
+          <w:noProof/>
+        </w:rPr>
+        <w:t xml:space="preserve"> </w:t>
+      </w:r>
+      <w:r>
+        <w:rPr>
+          <w:noProof/>
+        </w:rPr>
+        <w:lastRenderedPageBreak/>
+        <w:drawing>
+          <wp:inline distT="0" distB="0" distL="0" distR="0" wp14:anchorId="45717473" wp14:editId="03E36D98">
+            <wp:extent cx="5731510" cy="2821940"/>
+            <wp:effectExtent l="0" t="0" r="0" b="0"/>
+            <wp:docPr id="1254434260" name="Picture 1"/>
+            <wp:cNvGraphicFramePr>
+              <a:graphicFrameLocks xmlns:a="http://schemas.openxmlformats.org/drawingml/2006/main" noChangeAspect="1"/>
+            </wp:cNvGraphicFramePr>
+            <a:graphic xmlns:a="http://schemas.openxmlformats.org/drawingml/2006/main">
+              <a:graphicData uri="http://schemas.openxmlformats.org/drawingml/2006/picture">
+                <pic:pic xmlns:pic="http://schemas.openxmlformats.org/drawingml/2006/picture">
+                  <pic:nvPicPr>
+                    <pic:cNvPr id="1254434260" name=""/>
+                    <pic:cNvPicPr/>
+                  </pic:nvPicPr>
+                  <pic:blipFill>
+                    <a:blip r:embed="rId11"/>
                     <a:stretch>
                       <a:fillRect/>
                     </a:stretch>
@@ -1081,10 +1586,10 @@
           <w:noProof/>
         </w:rPr>
         <w:drawing>
-          <wp:inline distT="0" distB="0" distL="0" distR="0" wp14:anchorId="78768C3D" wp14:editId="76EEEB3B">
-            <wp:extent cx="5731510" cy="2834005"/>
+          <wp:inline distT="0" distB="0" distL="0" distR="0" wp14:anchorId="67EF91E4" wp14:editId="60D9A025">
+            <wp:extent cx="5731510" cy="2850515"/>
             <wp:effectExtent l="0" t="0" r="0" b="0"/>
-            <wp:docPr id="382199261" name="Picture 1"/>
+            <wp:docPr id="845468794" name="Picture 1"/>
             <wp:cNvGraphicFramePr>
               <a:graphicFrameLocks xmlns:a="http://schemas.openxmlformats.org/drawingml/2006/main" noChangeAspect="1"/>
             </wp:cNvGraphicFramePr>
@@ -1092,11 +1597,11 @@
               <a:graphicData uri="http://schemas.openxmlformats.org/drawingml/2006/picture">
                 <pic:pic xmlns:pic="http://schemas.openxmlformats.org/drawingml/2006/picture">
                   <pic:nvPicPr>
-                    <pic:cNvPr id="382199261" name=""/>
+                    <pic:cNvPr id="845468794" name=""/>
                     <pic:cNvPicPr/>
                   </pic:nvPicPr>
                   <pic:blipFill>
-                    <a:blip r:embed="rId9"/>
+                    <a:blip r:embed="rId12"/>
                     <a:stretch>
                       <a:fillRect/>
                     </a:stretch>
@@ -1104,7 +1609,7 @@
                   <pic:spPr>
                     <a:xfrm>
                       <a:off x="0" y="0"/>
-                      <a:ext cx="5731510" cy="2834005"/>
+                      <a:ext cx="5731510" cy="2850515"/>
                     </a:xfrm>
                     <a:prstGeom prst="rect">
                       <a:avLst/>
@@ -1126,12 +1631,11 @@
         <w:rPr>
           <w:noProof/>
         </w:rPr>
-        <w:lastRenderedPageBreak/>
         <w:drawing>
-          <wp:inline distT="0" distB="0" distL="0" distR="0" wp14:anchorId="46C32600" wp14:editId="4795B9AC">
-            <wp:extent cx="5731510" cy="2823845"/>
+          <wp:inline distT="0" distB="0" distL="0" distR="0" wp14:anchorId="4D0C7EEC" wp14:editId="26E9B3E1">
+            <wp:extent cx="5731510" cy="2852420"/>
             <wp:effectExtent l="0" t="0" r="0" b="0"/>
-            <wp:docPr id="1276046201" name="Picture 1"/>
+            <wp:docPr id="1623741205" name="Picture 1"/>
             <wp:cNvGraphicFramePr>
               <a:graphicFrameLocks xmlns:a="http://schemas.openxmlformats.org/drawingml/2006/main" noChangeAspect="1"/>
             </wp:cNvGraphicFramePr>
@@ -1139,11 +1643,11 @@
               <a:graphicData uri="http://schemas.openxmlformats.org/drawingml/2006/picture">
                 <pic:pic xmlns:pic="http://schemas.openxmlformats.org/drawingml/2006/picture">
                   <pic:nvPicPr>
-                    <pic:cNvPr id="1276046201" name=""/>
+                    <pic:cNvPr id="1623741205" name=""/>
                     <pic:cNvPicPr/>
                   </pic:nvPicPr>
                   <pic:blipFill>
-                    <a:blip r:embed="rId10"/>
+                    <a:blip r:embed="rId13"/>
                     <a:stretch>
                       <a:fillRect/>
                     </a:stretch>
@@ -1151,7 +1655,7 @@
                   <pic:spPr>
                     <a:xfrm>
                       <a:off x="0" y="0"/>
-                      <a:ext cx="5731510" cy="2823845"/>
+                      <a:ext cx="5731510" cy="2852420"/>
                     </a:xfrm>
                     <a:prstGeom prst="rect">
                       <a:avLst/>
@@ -1173,11 +1677,12 @@
         <w:rPr>
           <w:noProof/>
         </w:rPr>
+        <w:lastRenderedPageBreak/>
         <w:drawing>
-          <wp:inline distT="0" distB="0" distL="0" distR="0" wp14:anchorId="5600D5FF" wp14:editId="791E81A8">
-            <wp:extent cx="5731510" cy="2817495"/>
+          <wp:inline distT="0" distB="0" distL="0" distR="0" wp14:anchorId="49A73FEB" wp14:editId="185E850F">
+            <wp:extent cx="5731510" cy="2858770"/>
             <wp:effectExtent l="0" t="0" r="0" b="0"/>
-            <wp:docPr id="2037895504" name="Picture 1"/>
+            <wp:docPr id="880532785" name="Picture 1"/>
             <wp:cNvGraphicFramePr>
               <a:graphicFrameLocks xmlns:a="http://schemas.openxmlformats.org/drawingml/2006/main" noChangeAspect="1"/>
             </wp:cNvGraphicFramePr>
@@ -1185,11 +1690,11 @@
               <a:graphicData uri="http://schemas.openxmlformats.org/drawingml/2006/picture">
                 <pic:pic xmlns:pic="http://schemas.openxmlformats.org/drawingml/2006/picture">
                   <pic:nvPicPr>
-                    <pic:cNvPr id="2037895504" name=""/>
+                    <pic:cNvPr id="880532785" name=""/>
                     <pic:cNvPicPr/>
                   </pic:nvPicPr>
                   <pic:blipFill>
-                    <a:blip r:embed="rId11"/>
+                    <a:blip r:embed="rId14"/>
                     <a:stretch>
                       <a:fillRect/>
                     </a:stretch>
@@ -1197,7 +1702,7 @@
                   <pic:spPr>
                     <a:xfrm>
                       <a:off x="0" y="0"/>
-                      <a:ext cx="5731510" cy="2817495"/>
+                      <a:ext cx="5731510" cy="2858770"/>
                     </a:xfrm>
                     <a:prstGeom prst="rect">
                       <a:avLst/>
@@ -1209,6 +1714,95 @@
           </wp:inline>
         </w:drawing>
       </w:r>
+      <w:r>
+        <w:rPr>
+          <w:noProof/>
+        </w:rPr>
+        <w:t xml:space="preserve"> </w:t>
+      </w:r>
+      <w:r>
+        <w:rPr>
+          <w:noProof/>
+        </w:rPr>
+        <w:drawing>
+          <wp:inline distT="0" distB="0" distL="0" distR="0" wp14:anchorId="134FB435" wp14:editId="378C57C2">
+            <wp:extent cx="5731510" cy="2832100"/>
+            <wp:effectExtent l="0" t="0" r="0" b="0"/>
+            <wp:docPr id="221522193" name="Picture 1"/>
+            <wp:cNvGraphicFramePr>
+              <a:graphicFrameLocks xmlns:a="http://schemas.openxmlformats.org/drawingml/2006/main" noChangeAspect="1"/>
+            </wp:cNvGraphicFramePr>
+            <a:graphic xmlns:a="http://schemas.openxmlformats.org/drawingml/2006/main">
+              <a:graphicData uri="http://schemas.openxmlformats.org/drawingml/2006/picture">
+                <pic:pic xmlns:pic="http://schemas.openxmlformats.org/drawingml/2006/picture">
+                  <pic:nvPicPr>
+                    <pic:cNvPr id="221522193" name=""/>
+                    <pic:cNvPicPr/>
+                  </pic:nvPicPr>
+                  <pic:blipFill>
+                    <a:blip r:embed="rId15"/>
+                    <a:stretch>
+                      <a:fillRect/>
+                    </a:stretch>
+                  </pic:blipFill>
+                  <pic:spPr>
+                    <a:xfrm>
+                      <a:off x="0" y="0"/>
+                      <a:ext cx="5731510" cy="2832100"/>
+                    </a:xfrm>
+                    <a:prstGeom prst="rect">
+                      <a:avLst/>
+                    </a:prstGeom>
+                  </pic:spPr>
+                </pic:pic>
+              </a:graphicData>
+            </a:graphic>
+          </wp:inline>
+        </w:drawing>
+      </w:r>
+    </w:p>
+    <w:p>
+      <w:pPr>
+        <w:rPr>
+          <w:noProof/>
+        </w:rPr>
+      </w:pPr>
+      <w:r>
+        <w:rPr>
+          <w:rFonts w:ascii="Cambria" w:hAnsi="Cambria"/>
+        </w:rPr>
+        <w:t>In the above test execution, there are 3 test cases</w:t>
+      </w:r>
+      <w:r>
+        <w:rPr>
+          <w:rFonts w:ascii="Cambria" w:hAnsi="Cambria"/>
+        </w:rPr>
+        <w:t xml:space="preserve"> failed </w:t>
+      </w:r>
+      <w:r>
+        <w:rPr>
+          <w:rFonts w:ascii="Cambria" w:hAnsi="Cambria"/>
+        </w:rPr>
+        <w:t xml:space="preserve">and they </w:t>
+      </w:r>
+      <w:r>
+        <w:rPr>
+          <w:rFonts w:ascii="Cambria" w:hAnsi="Cambria"/>
+        </w:rPr>
+        <w:t>are valid failures</w:t>
+      </w:r>
+      <w:r>
+        <w:rPr>
+          <w:rFonts w:ascii="Cambria" w:hAnsi="Cambria"/>
+        </w:rPr>
+        <w:t>, application bugs</w:t>
+      </w:r>
+      <w:r>
+        <w:rPr>
+          <w:rFonts w:ascii="Cambria" w:hAnsi="Cambria"/>
+        </w:rPr>
+        <w:t xml:space="preserve"> and added the bug details in Bugs Section.</w:t>
+      </w:r>
     </w:p>
     <w:p>
       <w:pPr>
@@ -1229,14 +1823,66 @@
       <w:pPr>
         <w:rPr>
           <w:rFonts w:ascii="Cambria" w:hAnsi="Cambria"/>
+        </w:rPr>
+      </w:pPr>
+      <w:r>
+        <w:rPr>
+          <w:rFonts w:ascii="Cambria" w:hAnsi="Cambria"/>
+        </w:rPr>
+        <w:t>TC_2</w:t>
+      </w:r>
+      <w:r>
+        <w:rPr>
+          <w:rFonts w:ascii="Cambria" w:hAnsi="Cambria"/>
+        </w:rPr>
+        <w:t xml:space="preserve"> Blank Submission</w:t>
+      </w:r>
+      <w:r>
+        <w:rPr>
+          <w:rFonts w:ascii="Cambria" w:hAnsi="Cambria"/>
+        </w:rPr>
+        <w:t xml:space="preserve"> errors</w:t>
+      </w:r>
+      <w:r>
+        <w:rPr>
+          <w:rFonts w:ascii="Cambria" w:hAnsi="Cambria"/>
+        </w:rPr>
+        <w:tab/>
+      </w:r>
+      <w:r>
+        <w:rPr>
+          <w:rFonts w:ascii="Cambria" w:hAnsi="Cambria"/>
+        </w:rPr>
+        <w:tab/>
+      </w:r>
+      <w:r>
+        <w:rPr>
+          <w:rFonts w:ascii="Cambria" w:hAnsi="Cambria"/>
+        </w:rPr>
+        <w:tab/>
+        <w:t>TC_3 Title blank Error</w:t>
+      </w:r>
+      <w:r>
+        <w:rPr>
+          <w:rFonts w:ascii="Cambria" w:hAnsi="Cambria"/>
+        </w:rPr>
+        <w:t>s</w:t>
+      </w:r>
+    </w:p>
+    <w:p>
+      <w:pPr>
+        <w:rPr>
+          <w:rFonts w:ascii="Cambria" w:hAnsi="Cambria"/>
           <w:u w:val="single"/>
         </w:rPr>
       </w:pPr>
       <w:r>
         <w:rPr>
           <w:rFonts w:ascii="Cambria" w:hAnsi="Cambria"/>
+          <w:noProof/>
           <w:u w:val="single"/>
         </w:rPr>
+        <w:lastRenderedPageBreak/>
         <w:drawing>
           <wp:inline distT="0" distB="0" distL="0" distR="0" wp14:anchorId="647DED18" wp14:editId="1432EF5D">
             <wp:extent cx="2563200" cy="2520000"/>
@@ -1253,7 +1899,7 @@
                     <pic:cNvPicPr/>
                   </pic:nvPicPr>
                   <pic:blipFill>
-                    <a:blip r:embed="rId12"/>
+                    <a:blip r:embed="rId16"/>
                     <a:stretch>
                       <a:fillRect/>
                     </a:stretch>
@@ -1276,6 +1922,7 @@
       <w:r>
         <w:rPr>
           <w:rFonts w:ascii="Cambria" w:hAnsi="Cambria"/>
+          <w:noProof/>
           <w:u w:val="single"/>
         </w:rPr>
         <w:drawing>
@@ -1294,7 +1941,7 @@
                     <pic:cNvPicPr/>
                   </pic:nvPicPr>
                   <pic:blipFill>
-                    <a:blip r:embed="rId13"/>
+                    <a:blip r:embed="rId17"/>
                     <a:stretch>
                       <a:fillRect/>
                     </a:stretch>
@@ -1319,20 +1966,524 @@
       <w:pPr>
         <w:rPr>
           <w:rFonts w:ascii="Cambria" w:hAnsi="Cambria"/>
+        </w:rPr>
+      </w:pPr>
+      <w:r>
+        <w:rPr>
+          <w:rFonts w:ascii="Cambria" w:hAnsi="Cambria"/>
+        </w:rPr>
+        <w:t>TC_4</w:t>
+      </w:r>
+      <w:r>
+        <w:rPr>
+          <w:rFonts w:ascii="Cambria" w:hAnsi="Cambria"/>
+        </w:rPr>
+        <w:t xml:space="preserve"> Author blank error</w:t>
+      </w:r>
+      <w:r>
+        <w:rPr>
+          <w:rFonts w:ascii="Cambria" w:hAnsi="Cambria"/>
+        </w:rPr>
+        <w:t>s</w:t>
+      </w:r>
+      <w:r>
+        <w:rPr>
+          <w:rFonts w:ascii="Cambria" w:hAnsi="Cambria"/>
+        </w:rPr>
+        <w:tab/>
+      </w:r>
+      <w:r>
+        <w:rPr>
+          <w:rFonts w:ascii="Cambria" w:hAnsi="Cambria"/>
+        </w:rPr>
+        <w:tab/>
+      </w:r>
+      <w:r>
+        <w:rPr>
+          <w:rFonts w:ascii="Cambria" w:hAnsi="Cambria"/>
+        </w:rPr>
+        <w:tab/>
+        <w:t>TC_5 Genre blank error</w:t>
+      </w:r>
+      <w:r>
+        <w:rPr>
+          <w:rFonts w:ascii="Cambria" w:hAnsi="Cambria"/>
+        </w:rPr>
+        <w:t>s</w:t>
+      </w:r>
+    </w:p>
+    <w:p>
+      <w:pPr>
+        <w:rPr>
+          <w:noProof/>
+        </w:rPr>
+      </w:pPr>
+      <w:r>
+        <w:rPr>
+          <w:rFonts w:ascii="Cambria" w:hAnsi="Cambria"/>
           <w:u w:val="single"/>
         </w:rPr>
-      </w:pPr>
+        <w:drawing>
+          <wp:inline distT="0" distB="0" distL="0" distR="0" wp14:anchorId="698DA8B2" wp14:editId="3BB682AC">
+            <wp:extent cx="2754000" cy="2160000"/>
+            <wp:effectExtent l="0" t="0" r="0" b="0"/>
+            <wp:docPr id="1558154642" name="Picture 1"/>
+            <wp:cNvGraphicFramePr>
+              <a:graphicFrameLocks xmlns:a="http://schemas.openxmlformats.org/drawingml/2006/main" noChangeAspect="1"/>
+            </wp:cNvGraphicFramePr>
+            <a:graphic xmlns:a="http://schemas.openxmlformats.org/drawingml/2006/main">
+              <a:graphicData uri="http://schemas.openxmlformats.org/drawingml/2006/picture">
+                <pic:pic xmlns:pic="http://schemas.openxmlformats.org/drawingml/2006/picture">
+                  <pic:nvPicPr>
+                    <pic:cNvPr id="1558154642" name=""/>
+                    <pic:cNvPicPr/>
+                  </pic:nvPicPr>
+                  <pic:blipFill>
+                    <a:blip r:embed="rId18"/>
+                    <a:stretch>
+                      <a:fillRect/>
+                    </a:stretch>
+                  </pic:blipFill>
+                  <pic:spPr>
+                    <a:xfrm>
+                      <a:off x="0" y="0"/>
+                      <a:ext cx="2754000" cy="2160000"/>
+                    </a:xfrm>
+                    <a:prstGeom prst="rect">
+                      <a:avLst/>
+                    </a:prstGeom>
+                  </pic:spPr>
+                </pic:pic>
+              </a:graphicData>
+            </a:graphic>
+          </wp:inline>
+        </w:drawing>
+      </w:r>
+      <w:r>
+        <w:rPr>
+          <w:noProof/>
+        </w:rPr>
+        <w:t xml:space="preserve"> </w:t>
+      </w:r>
       <w:r>
         <w:rPr>
           <w:rFonts w:ascii="Cambria" w:hAnsi="Cambria"/>
           <w:u w:val="single"/>
+        </w:rPr>
+        <w:drawing>
+          <wp:inline distT="0" distB="0" distL="0" distR="0" wp14:anchorId="49CC1485" wp14:editId="6F00AA5F">
+            <wp:extent cx="2815200" cy="2160000"/>
+            <wp:effectExtent l="0" t="0" r="0" b="0"/>
+            <wp:docPr id="1775999584" name="Picture 1"/>
+            <wp:cNvGraphicFramePr>
+              <a:graphicFrameLocks xmlns:a="http://schemas.openxmlformats.org/drawingml/2006/main" noChangeAspect="1"/>
+            </wp:cNvGraphicFramePr>
+            <a:graphic xmlns:a="http://schemas.openxmlformats.org/drawingml/2006/main">
+              <a:graphicData uri="http://schemas.openxmlformats.org/drawingml/2006/picture">
+                <pic:pic xmlns:pic="http://schemas.openxmlformats.org/drawingml/2006/picture">
+                  <pic:nvPicPr>
+                    <pic:cNvPr id="1775999584" name=""/>
+                    <pic:cNvPicPr/>
+                  </pic:nvPicPr>
+                  <pic:blipFill>
+                    <a:blip r:embed="rId19"/>
+                    <a:stretch>
+                      <a:fillRect/>
+                    </a:stretch>
+                  </pic:blipFill>
+                  <pic:spPr>
+                    <a:xfrm>
+                      <a:off x="0" y="0"/>
+                      <a:ext cx="2815200" cy="2160000"/>
+                    </a:xfrm>
+                    <a:prstGeom prst="rect">
+                      <a:avLst/>
+                    </a:prstGeom>
+                  </pic:spPr>
+                </pic:pic>
+              </a:graphicData>
+            </a:graphic>
+          </wp:inline>
+        </w:drawing>
+      </w:r>
+    </w:p>
+    <w:p>
+      <w:pPr>
+        <w:rPr>
+          <w:rFonts w:ascii="Cambria" w:hAnsi="Cambria"/>
+        </w:rPr>
+      </w:pPr>
+      <w:r>
+        <w:rPr>
+          <w:rFonts w:ascii="Cambria" w:hAnsi="Cambria"/>
+        </w:rPr>
+        <w:t>T</w:t>
+      </w:r>
+      <w:r>
+        <w:rPr>
+          <w:rFonts w:ascii="Cambria" w:hAnsi="Cambria"/>
+        </w:rPr>
+        <w:t>C_6 ISBN blank error</w:t>
+      </w:r>
+      <w:r>
+        <w:rPr>
+          <w:rFonts w:ascii="Cambria" w:hAnsi="Cambria"/>
+        </w:rPr>
+        <w:t>s</w:t>
+      </w:r>
+      <w:r>
+        <w:rPr>
+          <w:rFonts w:ascii="Cambria" w:hAnsi="Cambria"/>
+        </w:rPr>
+        <w:tab/>
+      </w:r>
+      <w:r>
+        <w:rPr>
+          <w:rFonts w:ascii="Cambria" w:hAnsi="Cambria"/>
+        </w:rPr>
+        <w:tab/>
+      </w:r>
+      <w:r>
+        <w:rPr>
+          <w:rFonts w:ascii="Cambria" w:hAnsi="Cambria"/>
+        </w:rPr>
+        <w:tab/>
+        <w:t>TC_7 Publication Date blank error</w:t>
+      </w:r>
+      <w:r>
+        <w:rPr>
+          <w:rFonts w:ascii="Cambria" w:hAnsi="Cambria"/>
+        </w:rPr>
+        <w:t>s</w:t>
+      </w:r>
+    </w:p>
+    <w:p>
+      <w:pPr>
+        <w:rPr>
+          <w:noProof/>
+        </w:rPr>
+      </w:pPr>
+      <w:r>
+        <w:rPr>
+          <w:rFonts w:ascii="Cambria" w:hAnsi="Cambria"/>
+        </w:rPr>
+        <w:drawing>
+          <wp:inline distT="0" distB="0" distL="0" distR="0" wp14:anchorId="620F27AB" wp14:editId="7E94D31A">
+            <wp:extent cx="2743200" cy="2160000"/>
+            <wp:effectExtent l="0" t="0" r="0" b="0"/>
+            <wp:docPr id="790266576" name="Picture 1"/>
+            <wp:cNvGraphicFramePr>
+              <a:graphicFrameLocks xmlns:a="http://schemas.openxmlformats.org/drawingml/2006/main" noChangeAspect="1"/>
+            </wp:cNvGraphicFramePr>
+            <a:graphic xmlns:a="http://schemas.openxmlformats.org/drawingml/2006/main">
+              <a:graphicData uri="http://schemas.openxmlformats.org/drawingml/2006/picture">
+                <pic:pic xmlns:pic="http://schemas.openxmlformats.org/drawingml/2006/picture">
+                  <pic:nvPicPr>
+                    <pic:cNvPr id="790266576" name=""/>
+                    <pic:cNvPicPr/>
+                  </pic:nvPicPr>
+                  <pic:blipFill>
+                    <a:blip r:embed="rId20"/>
+                    <a:stretch>
+                      <a:fillRect/>
+                    </a:stretch>
+                  </pic:blipFill>
+                  <pic:spPr>
+                    <a:xfrm>
+                      <a:off x="0" y="0"/>
+                      <a:ext cx="2743200" cy="2160000"/>
+                    </a:xfrm>
+                    <a:prstGeom prst="rect">
+                      <a:avLst/>
+                    </a:prstGeom>
+                  </pic:spPr>
+                </pic:pic>
+              </a:graphicData>
+            </a:graphic>
+          </wp:inline>
+        </w:drawing>
+      </w:r>
+      <w:r>
+        <w:rPr>
+          <w:noProof/>
+        </w:rPr>
+        <w:t xml:space="preserve"> </w:t>
+      </w:r>
+      <w:r>
+        <w:rPr>
+          <w:rFonts w:ascii="Cambria" w:hAnsi="Cambria"/>
+        </w:rPr>
+        <w:drawing>
+          <wp:inline distT="0" distB="0" distL="0" distR="0" wp14:anchorId="5F27BC42" wp14:editId="22B8ADA4">
+            <wp:extent cx="2732400" cy="2160000"/>
+            <wp:effectExtent l="0" t="0" r="0" b="0"/>
+            <wp:docPr id="1023946169" name="Picture 1"/>
+            <wp:cNvGraphicFramePr>
+              <a:graphicFrameLocks xmlns:a="http://schemas.openxmlformats.org/drawingml/2006/main" noChangeAspect="1"/>
+            </wp:cNvGraphicFramePr>
+            <a:graphic xmlns:a="http://schemas.openxmlformats.org/drawingml/2006/main">
+              <a:graphicData uri="http://schemas.openxmlformats.org/drawingml/2006/picture">
+                <pic:pic xmlns:pic="http://schemas.openxmlformats.org/drawingml/2006/picture">
+                  <pic:nvPicPr>
+                    <pic:cNvPr id="1023946169" name=""/>
+                    <pic:cNvPicPr/>
+                  </pic:nvPicPr>
+                  <pic:blipFill>
+                    <a:blip r:embed="rId21"/>
+                    <a:stretch>
+                      <a:fillRect/>
+                    </a:stretch>
+                  </pic:blipFill>
+                  <pic:spPr>
+                    <a:xfrm>
+                      <a:off x="0" y="0"/>
+                      <a:ext cx="2732400" cy="2160000"/>
+                    </a:xfrm>
+                    <a:prstGeom prst="rect">
+                      <a:avLst/>
+                    </a:prstGeom>
+                  </pic:spPr>
+                </pic:pic>
+              </a:graphicData>
+            </a:graphic>
+          </wp:inline>
+        </w:drawing>
+      </w:r>
+    </w:p>
+    <w:p>
+      <w:pPr>
+        <w:rPr>
+          <w:rFonts w:ascii="Cambria" w:hAnsi="Cambria"/>
+        </w:rPr>
+      </w:pPr>
+      <w:r>
+        <w:rPr>
+          <w:rFonts w:ascii="Cambria" w:hAnsi="Cambria"/>
+        </w:rPr>
+        <w:t>TC</w:t>
+      </w:r>
+      <w:r>
+        <w:rPr>
+          <w:rFonts w:ascii="Cambria" w:hAnsi="Cambria"/>
+        </w:rPr>
+        <w:t xml:space="preserve">_8 </w:t>
+      </w:r>
+      <w:r>
+        <w:rPr>
+          <w:rFonts w:ascii="Cambria" w:hAnsi="Cambria"/>
+        </w:rPr>
+        <w:tab/>
+        <w:t>Invalid data for Date (allowing text as well)</w:t>
+      </w:r>
+      <w:r>
+        <w:rPr>
+          <w:rFonts w:ascii="Cambria" w:hAnsi="Cambria"/>
+        </w:rPr>
+        <w:tab/>
+      </w:r>
+      <w:r>
+        <w:rPr>
+          <w:rFonts w:ascii="Cambria" w:hAnsi="Cambria"/>
+        </w:rPr>
+        <w:tab/>
+      </w:r>
+    </w:p>
+    <w:p>
+      <w:pPr>
+        <w:rPr>
+          <w:rFonts w:ascii="Cambria" w:hAnsi="Cambria"/>
+        </w:rPr>
+      </w:pPr>
+      <w:r>
+        <w:rPr>
+          <w:rFonts w:ascii="Cambria" w:hAnsi="Cambria"/>
         </w:rPr>
         <w:lastRenderedPageBreak/>
         <w:drawing>
-          <wp:inline distT="0" distB="0" distL="0" distR="0" wp14:anchorId="26E8A2DE" wp14:editId="224E2435">
+          <wp:inline distT="0" distB="0" distL="0" distR="0" wp14:anchorId="00432A84" wp14:editId="4A19EA33">
+            <wp:extent cx="2851200" cy="1800000"/>
+            <wp:effectExtent l="0" t="0" r="0" b="0"/>
+            <wp:docPr id="1805625958" name="Picture 1"/>
+            <wp:cNvGraphicFramePr>
+              <a:graphicFrameLocks xmlns:a="http://schemas.openxmlformats.org/drawingml/2006/main" noChangeAspect="1"/>
+            </wp:cNvGraphicFramePr>
+            <a:graphic xmlns:a="http://schemas.openxmlformats.org/drawingml/2006/main">
+              <a:graphicData uri="http://schemas.openxmlformats.org/drawingml/2006/picture">
+                <pic:pic xmlns:pic="http://schemas.openxmlformats.org/drawingml/2006/picture">
+                  <pic:nvPicPr>
+                    <pic:cNvPr id="1805625958" name=""/>
+                    <pic:cNvPicPr/>
+                  </pic:nvPicPr>
+                  <pic:blipFill>
+                    <a:blip r:embed="rId22"/>
+                    <a:stretch>
+                      <a:fillRect/>
+                    </a:stretch>
+                  </pic:blipFill>
+                  <pic:spPr>
+                    <a:xfrm>
+                      <a:off x="0" y="0"/>
+                      <a:ext cx="2851200" cy="1800000"/>
+                    </a:xfrm>
+                    <a:prstGeom prst="rect">
+                      <a:avLst/>
+                    </a:prstGeom>
+                  </pic:spPr>
+                </pic:pic>
+              </a:graphicData>
+            </a:graphic>
+          </wp:inline>
+        </w:drawing>
+      </w:r>
+      <w:r>
+        <w:rPr>
+          <w:rFonts w:ascii="Cambria" w:hAnsi="Cambria"/>
+        </w:rPr>
+        <w:tab/>
+      </w:r>
+    </w:p>
+    <w:p>
+      <w:pPr>
+        <w:rPr>
+          <w:rFonts w:ascii="Cambria" w:hAnsi="Cambria"/>
+        </w:rPr>
+      </w:pPr>
+      <w:r>
+        <w:rPr>
+          <w:rFonts w:ascii="Cambria" w:hAnsi="Cambria"/>
+        </w:rPr>
+        <w:drawing>
+          <wp:inline distT="0" distB="0" distL="0" distR="0" wp14:anchorId="6C19802B" wp14:editId="0D68640E">
+            <wp:extent cx="5731510" cy="2268220"/>
+            <wp:effectExtent l="0" t="0" r="0" b="0"/>
+            <wp:docPr id="1551883311" name="Picture 1"/>
+            <wp:cNvGraphicFramePr>
+              <a:graphicFrameLocks xmlns:a="http://schemas.openxmlformats.org/drawingml/2006/main" noChangeAspect="1"/>
+            </wp:cNvGraphicFramePr>
+            <a:graphic xmlns:a="http://schemas.openxmlformats.org/drawingml/2006/main">
+              <a:graphicData uri="http://schemas.openxmlformats.org/drawingml/2006/picture">
+                <pic:pic xmlns:pic="http://schemas.openxmlformats.org/drawingml/2006/picture">
+                  <pic:nvPicPr>
+                    <pic:cNvPr id="1551883311" name=""/>
+                    <pic:cNvPicPr/>
+                  </pic:nvPicPr>
+                  <pic:blipFill>
+                    <a:blip r:embed="rId23"/>
+                    <a:stretch>
+                      <a:fillRect/>
+                    </a:stretch>
+                  </pic:blipFill>
+                  <pic:spPr>
+                    <a:xfrm>
+                      <a:off x="0" y="0"/>
+                      <a:ext cx="5731510" cy="2268220"/>
+                    </a:xfrm>
+                    <a:prstGeom prst="rect">
+                      <a:avLst/>
+                    </a:prstGeom>
+                  </pic:spPr>
+                </pic:pic>
+              </a:graphicData>
+            </a:graphic>
+          </wp:inline>
+        </w:drawing>
+      </w:r>
+    </w:p>
+    <w:p>
+      <w:pPr>
+        <w:rPr>
+          <w:rFonts w:ascii="Cambria" w:hAnsi="Cambria"/>
+        </w:rPr>
+      </w:pPr>
+      <w:r>
+        <w:rPr>
+          <w:rFonts w:ascii="Cambria" w:hAnsi="Cambria"/>
+        </w:rPr>
+        <w:t>TC_9</w:t>
+      </w:r>
+      <w:r>
+        <w:rPr>
+          <w:rFonts w:ascii="Cambria" w:hAnsi="Cambria"/>
+        </w:rPr>
+        <w:t xml:space="preserve"> Price blank errors</w:t>
+      </w:r>
+      <w:r>
+        <w:rPr>
+          <w:rFonts w:ascii="Cambria" w:hAnsi="Cambria"/>
+        </w:rPr>
+        <w:tab/>
+      </w:r>
+      <w:r>
+        <w:rPr>
+          <w:rFonts w:ascii="Cambria" w:hAnsi="Cambria"/>
+        </w:rPr>
+        <w:tab/>
+      </w:r>
+      <w:r>
+        <w:rPr>
+          <w:rFonts w:ascii="Cambria" w:hAnsi="Cambria"/>
+        </w:rPr>
+        <w:tab/>
+        <w:t>TC_11 Edit title blank submission error</w:t>
+      </w:r>
+    </w:p>
+    <w:p>
+      <w:pPr>
+        <w:rPr>
+          <w:rFonts w:ascii="Cambria" w:hAnsi="Cambria"/>
+        </w:rPr>
+      </w:pPr>
+      <w:r>
+        <w:rPr>
+          <w:rFonts w:ascii="Cambria" w:hAnsi="Cambria"/>
+        </w:rPr>
+        <w:drawing>
+          <wp:inline distT="0" distB="0" distL="0" distR="0" wp14:anchorId="03F7453B" wp14:editId="7119FE39">
+            <wp:extent cx="2736000" cy="2160000"/>
+            <wp:effectExtent l="0" t="0" r="0" b="0"/>
+            <wp:docPr id="156628757" name="Picture 1"/>
+            <wp:cNvGraphicFramePr>
+              <a:graphicFrameLocks xmlns:a="http://schemas.openxmlformats.org/drawingml/2006/main" noChangeAspect="1"/>
+            </wp:cNvGraphicFramePr>
+            <a:graphic xmlns:a="http://schemas.openxmlformats.org/drawingml/2006/main">
+              <a:graphicData uri="http://schemas.openxmlformats.org/drawingml/2006/picture">
+                <pic:pic xmlns:pic="http://schemas.openxmlformats.org/drawingml/2006/picture">
+                  <pic:nvPicPr>
+                    <pic:cNvPr id="219529917" name=""/>
+                    <pic:cNvPicPr/>
+                  </pic:nvPicPr>
+                  <pic:blipFill>
+                    <a:blip r:embed="rId24"/>
+                    <a:stretch>
+                      <a:fillRect/>
+                    </a:stretch>
+                  </pic:blipFill>
+                  <pic:spPr>
+                    <a:xfrm>
+                      <a:off x="0" y="0"/>
+                      <a:ext cx="2736000" cy="2160000"/>
+                    </a:xfrm>
+                    <a:prstGeom prst="rect">
+                      <a:avLst/>
+                    </a:prstGeom>
+                  </pic:spPr>
+                </pic:pic>
+              </a:graphicData>
+            </a:graphic>
+          </wp:inline>
+        </w:drawing>
+      </w:r>
+      <w:r>
+        <w:rPr>
+          <w:rFonts w:ascii="Cambria" w:hAnsi="Cambria"/>
+          <w:noProof/>
+          <w:u w:val="single"/>
+        </w:rPr>
+        <w:drawing>
+          <wp:inline distT="0" distB="0" distL="0" distR="0" wp14:anchorId="0B794848" wp14:editId="46D6A987">
             <wp:extent cx="1576800" cy="2484000"/>
             <wp:effectExtent l="0" t="0" r="0" b="0"/>
-            <wp:docPr id="1816964759" name="Picture 1"/>
+            <wp:docPr id="269404173" name="Picture 1"/>
             <wp:cNvGraphicFramePr>
               <a:graphicFrameLocks xmlns:a="http://schemas.openxmlformats.org/drawingml/2006/main" noChangeAspect="1"/>
             </wp:cNvGraphicFramePr>
@@ -1344,7 +2495,7 @@
                     <pic:cNvPicPr/>
                   </pic:nvPicPr>
                   <pic:blipFill>
-                    <a:blip r:embed="rId14"/>
+                    <a:blip r:embed="rId25"/>
                     <a:stretch>
                       <a:fillRect/>
                     </a:stretch>
@@ -1364,13 +2515,121 @@
           </wp:inline>
         </w:drawing>
       </w:r>
-      <w:r>
+    </w:p>
+    <w:p>
+      <w:pPr>
+        <w:rPr>
+          <w:rFonts w:ascii="Cambria" w:hAnsi="Cambria"/>
+        </w:rPr>
+      </w:pPr>
+      <w:r>
+        <w:rPr>
+          <w:rFonts w:ascii="Cambria" w:hAnsi="Cambria"/>
+        </w:rPr>
+        <w:t>TC_1</w:t>
+      </w:r>
+      <w:r>
+        <w:rPr>
+          <w:rFonts w:ascii="Cambria" w:hAnsi="Cambria"/>
+        </w:rPr>
+        <w:t>3 Delete All Books Bug (Page 1 of 0) created a bug for this, please refer to the Bugs section</w:t>
+      </w:r>
+    </w:p>
+    <w:p>
+      <w:pPr>
+        <w:rPr>
+          <w:rFonts w:ascii="Cambria" w:hAnsi="Cambria"/>
+        </w:rPr>
+      </w:pPr>
+      <w:r>
+        <w:rPr>
+          <w:rFonts w:ascii="Cambria" w:hAnsi="Cambria"/>
+        </w:rPr>
+        <w:lastRenderedPageBreak/>
+        <w:drawing>
+          <wp:inline distT="0" distB="0" distL="0" distR="0" wp14:anchorId="7BFE7E7D" wp14:editId="7208244E">
+            <wp:extent cx="5731510" cy="1456055"/>
+            <wp:effectExtent l="0" t="0" r="0" b="0"/>
+            <wp:docPr id="1428595871" name="Picture 1"/>
+            <wp:cNvGraphicFramePr>
+              <a:graphicFrameLocks xmlns:a="http://schemas.openxmlformats.org/drawingml/2006/main" noChangeAspect="1"/>
+            </wp:cNvGraphicFramePr>
+            <a:graphic xmlns:a="http://schemas.openxmlformats.org/drawingml/2006/main">
+              <a:graphicData uri="http://schemas.openxmlformats.org/drawingml/2006/picture">
+                <pic:pic xmlns:pic="http://schemas.openxmlformats.org/drawingml/2006/picture">
+                  <pic:nvPicPr>
+                    <pic:cNvPr id="1428595871" name=""/>
+                    <pic:cNvPicPr/>
+                  </pic:nvPicPr>
+                  <pic:blipFill>
+                    <a:blip r:embed="rId26"/>
+                    <a:stretch>
+                      <a:fillRect/>
+                    </a:stretch>
+                  </pic:blipFill>
+                  <pic:spPr>
+                    <a:xfrm>
+                      <a:off x="0" y="0"/>
+                      <a:ext cx="5731510" cy="1456055"/>
+                    </a:xfrm>
+                    <a:prstGeom prst="rect">
+                      <a:avLst/>
+                    </a:prstGeom>
+                  </pic:spPr>
+                </pic:pic>
+              </a:graphicData>
+            </a:graphic>
+          </wp:inline>
+        </w:drawing>
+      </w:r>
+    </w:p>
+    <w:p>
+      <w:pPr>
+        <w:rPr>
+          <w:rFonts w:ascii="Cambria" w:hAnsi="Cambria"/>
+        </w:rPr>
+      </w:pPr>
+      <w:r>
+        <w:rPr>
+          <w:rFonts w:ascii="Cambria" w:hAnsi="Cambria"/>
+        </w:rPr>
+        <w:t>TC_</w:t>
+      </w:r>
+      <w:r>
+        <w:rPr>
+          <w:rFonts w:ascii="Cambria" w:hAnsi="Cambria"/>
+        </w:rPr>
+        <w:t>1</w:t>
+      </w:r>
+      <w:r>
+        <w:rPr>
+          <w:rFonts w:ascii="Cambria" w:hAnsi="Cambria"/>
+        </w:rPr>
+        <w:t>4 Invalid user login error message</w:t>
+      </w:r>
+      <w:r>
+        <w:rPr>
+          <w:rFonts w:ascii="Cambria" w:hAnsi="Cambria"/>
+        </w:rPr>
+        <w:tab/>
+        <w:t>TC_15 Login blank submission error message</w:t>
+      </w:r>
+    </w:p>
+    <w:p>
+      <w:pPr>
         <w:rPr>
           <w:rFonts w:ascii="Cambria" w:hAnsi="Cambria"/>
           <w:u w:val="single"/>
         </w:rPr>
+      </w:pPr>
+      <w:r>
+        <w:rPr>
+          <w:rFonts w:ascii="Cambria" w:hAnsi="Cambria"/>
+          <w:noProof/>
+          <w:u w:val="single"/>
+        </w:rPr>
         <w:drawing>
-          <wp:inline distT="0" distB="0" distL="0" distR="0" wp14:anchorId="355334C7" wp14:editId="541C8A36">
+          <wp:inline distT="0" distB="0" distL="0" distR="0" wp14:anchorId="355334C7" wp14:editId="2640558B">
             <wp:extent cx="2190863" cy="2552831"/>
             <wp:effectExtent l="0" t="0" r="0" b="0"/>
             <wp:docPr id="528449632" name="Picture 1"/>
@@ -1385,7 +2644,7 @@
                     <pic:cNvPicPr/>
                   </pic:nvPicPr>
                   <pic:blipFill>
-                    <a:blip r:embed="rId15"/>
+                    <a:blip r:embed="rId27"/>
                     <a:stretch>
                       <a:fillRect/>
                     </a:stretch>
@@ -1408,10 +2667,19 @@
       <w:r>
         <w:rPr>
           <w:rFonts w:ascii="Cambria" w:hAnsi="Cambria"/>
+          <w:noProof/>
           <w:u w:val="single"/>
         </w:rPr>
+        <w:t xml:space="preserve">                  </w:t>
+      </w:r>
+      <w:r>
+        <w:rPr>
+          <w:rFonts w:ascii="Cambria" w:hAnsi="Cambria"/>
+          <w:noProof/>
+          <w:u w:val="single"/>
+        </w:rPr>
         <w:drawing>
-          <wp:inline distT="0" distB="0" distL="0" distR="0" wp14:anchorId="3A52B5C0" wp14:editId="0A84A884">
+          <wp:inline distT="0" distB="0" distL="0" distR="0" wp14:anchorId="0A836900" wp14:editId="6E5FCFAB">
             <wp:extent cx="1666800" cy="2160000"/>
             <wp:effectExtent l="0" t="0" r="0" b="0"/>
             <wp:docPr id="1385429326" name="Picture 1"/>
@@ -1426,7 +2694,7 @@
                     <pic:cNvPicPr/>
                   </pic:nvPicPr>
                   <pic:blipFill>
-                    <a:blip r:embed="rId16"/>
+                    <a:blip r:embed="rId28"/>
                     <a:stretch>
                       <a:fillRect/>
                     </a:stretch>
@@ -1671,6 +2939,7 @@
         <w:rPr>
           <w:rFonts w:ascii="Cambria" w:hAnsi="Cambria"/>
         </w:rPr>
+        <w:lastRenderedPageBreak/>
         <w:t>Below snippet is for requirement gaps 1,2,</w:t>
       </w:r>
     </w:p>
@@ -1685,7 +2954,6 @@
           <w:rFonts w:ascii="Cambria" w:hAnsi="Cambria"/>
           <w:noProof/>
         </w:rPr>
-        <w:lastRenderedPageBreak/>
         <w:drawing>
           <wp:inline distT="0" distB="0" distL="0" distR="0" wp14:anchorId="0EA0D481" wp14:editId="74A4CB42">
             <wp:extent cx="5731510" cy="2078990"/>
@@ -1702,7 +2970,7 @@
                     <pic:cNvPicPr/>
                   </pic:nvPicPr>
                   <pic:blipFill>
-                    <a:blip r:embed="rId17"/>
+                    <a:blip r:embed="rId29"/>
                     <a:stretch>
                       <a:fillRect/>
                     </a:stretch>
@@ -1799,7 +3067,7 @@
                     <pic:cNvPicPr/>
                   </pic:nvPicPr>
                   <pic:blipFill>
-                    <a:blip r:embed="rId18"/>
+                    <a:blip r:embed="rId30"/>
                     <a:stretch>
                       <a:fillRect/>
                     </a:stretch>
@@ -1903,7 +3171,7 @@
                     <pic:cNvPicPr/>
                   </pic:nvPicPr>
                   <pic:blipFill>
-                    <a:blip r:embed="rId19"/>
+                    <a:blip r:embed="rId31"/>
                     <a:stretch>
                       <a:fillRect/>
                     </a:stretch>
@@ -1934,6 +3202,7 @@
         <w:rPr>
           <w:rFonts w:ascii="Cambria" w:hAnsi="Cambria"/>
         </w:rPr>
+        <w:lastRenderedPageBreak/>
         <w:t xml:space="preserve">Below snippet is for requirement gaps </w:t>
       </w:r>
       <w:r>
@@ -1966,7 +3235,6 @@
           <w:rFonts w:ascii="Cambria" w:hAnsi="Cambria"/>
           <w:noProof/>
         </w:rPr>
-        <w:lastRenderedPageBreak/>
         <w:drawing>
           <wp:inline distT="0" distB="0" distL="0" distR="0" wp14:anchorId="1FCF1CE7" wp14:editId="3B5C396D">
             <wp:extent cx="5731510" cy="2336165"/>
@@ -1983,7 +3251,7 @@
                     <pic:cNvPicPr/>
                   </pic:nvPicPr>
                   <pic:blipFill>
-                    <a:blip r:embed="rId20"/>
+                    <a:blip r:embed="rId32"/>
                     <a:stretch>
                       <a:fillRect/>
                     </a:stretch>
@@ -2052,7 +3320,31 @@
         <w:rPr>
           <w:rFonts w:ascii="Cambria" w:hAnsi="Cambria"/>
         </w:rPr>
-        <w:t>1. page 1of 0 where is there are no books to display</w:t>
+        <w:t xml:space="preserve">1. </w:t>
+      </w:r>
+      <w:r>
+        <w:rPr>
+          <w:rFonts w:ascii="Cambria" w:hAnsi="Cambria"/>
+        </w:rPr>
+        <w:t>(</w:t>
+      </w:r>
+      <w:r>
+        <w:rPr>
+          <w:rFonts w:ascii="Cambria" w:hAnsi="Cambria"/>
+        </w:rPr>
+        <w:t>TC_13</w:t>
+      </w:r>
+      <w:r>
+        <w:rPr>
+          <w:rFonts w:ascii="Cambria" w:hAnsi="Cambria"/>
+        </w:rPr>
+        <w:t>) P</w:t>
+      </w:r>
+      <w:r>
+        <w:rPr>
+          <w:rFonts w:ascii="Cambria" w:hAnsi="Cambria"/>
+        </w:rPr>
+        <w:t>age 1of 0 where is there are no books to display</w:t>
       </w:r>
       <w:r>
         <w:rPr>
@@ -2060,6 +3352,12 @@
         </w:rPr>
         <w:t xml:space="preserve"> (delete all books to check this scenario)</w:t>
       </w:r>
+      <w:r>
+        <w:rPr>
+          <w:rFonts w:ascii="Cambria" w:hAnsi="Cambria"/>
+        </w:rPr>
+        <w:t>.</w:t>
+      </w:r>
     </w:p>
     <w:p>
       <w:pPr>
@@ -2077,20 +3375,38 @@
         <w:rPr>
           <w:rFonts w:ascii="Cambria" w:hAnsi="Cambria"/>
         </w:rPr>
-        <w:t>Add Book page is accepting invalid dates like text and displaying it as ‘Invalid Date’ in UI</w:t>
-      </w:r>
-    </w:p>
-    <w:p>
-      <w:pPr>
-        <w:rPr>
-          <w:rFonts w:ascii="Cambria" w:hAnsi="Cambria"/>
-        </w:rPr>
-      </w:pPr>
-      <w:r>
-        <w:rPr>
-          <w:rFonts w:ascii="Cambria" w:hAnsi="Cambria"/>
-        </w:rPr>
-        <w:t>3. Log Out action is not redirecting to Login Page and its still on Book List Page.</w:t>
+        <w:t xml:space="preserve">(TC_8) </w:t>
+      </w:r>
+      <w:r>
+        <w:rPr>
+          <w:rFonts w:ascii="Cambria" w:hAnsi="Cambria"/>
+        </w:rPr>
+        <w:t>Add Book page is accepting invalid dates like text and displaying as ‘Invalid Date’ in UI</w:t>
+      </w:r>
+    </w:p>
+    <w:p>
+      <w:pPr>
+        <w:rPr>
+          <w:rFonts w:ascii="Cambria" w:hAnsi="Cambria"/>
+        </w:rPr>
+      </w:pPr>
+      <w:r>
+        <w:rPr>
+          <w:rFonts w:ascii="Cambria" w:hAnsi="Cambria"/>
+        </w:rPr>
+        <w:t xml:space="preserve">3. </w:t>
+      </w:r>
+      <w:r>
+        <w:rPr>
+          <w:rFonts w:ascii="Cambria" w:hAnsi="Cambria"/>
+        </w:rPr>
+        <w:t xml:space="preserve">(TC_16) </w:t>
+      </w:r>
+      <w:r>
+        <w:rPr>
+          <w:rFonts w:ascii="Cambria" w:hAnsi="Cambria"/>
+        </w:rPr>
+        <w:t>Log Out action is not redirecting to Login Page and its still on Book List Page.</w:t>
       </w:r>
       <w:r>
         <w:rPr>
@@ -2157,7 +3473,7 @@
                     <pic:cNvPicPr/>
                   </pic:nvPicPr>
                   <pic:blipFill>
-                    <a:blip r:embed="rId21"/>
+                    <a:blip r:embed="rId33"/>
                     <a:stretch>
                       <a:fillRect/>
                     </a:stretch>
@@ -2184,18 +3500,190 @@
           <w:rFonts w:ascii="Cambria" w:hAnsi="Cambria"/>
         </w:rPr>
       </w:pPr>
-    </w:p>
-    <w:p>
-      <w:pPr>
-        <w:rPr>
-          <w:rFonts w:ascii="Cambria" w:hAnsi="Cambria"/>
-        </w:rPr>
-      </w:pPr>
-      <w:r>
-        <w:rPr>
-          <w:rFonts w:ascii="Cambria" w:hAnsi="Cambria"/>
-        </w:rPr>
-        <w:t xml:space="preserve">Name: </w:t>
+      <w:r>
+        <w:rPr>
+          <w:rFonts w:ascii="Cambria" w:hAnsi="Cambria"/>
+        </w:rPr>
+        <w:t>Bug 2 Snippet:</w:t>
+      </w:r>
+    </w:p>
+    <w:p>
+      <w:pPr>
+        <w:rPr>
+          <w:rFonts w:ascii="Cambria" w:hAnsi="Cambria"/>
+        </w:rPr>
+      </w:pPr>
+      <w:r>
+        <w:rPr>
+          <w:rFonts w:ascii="Cambria" w:hAnsi="Cambria"/>
+        </w:rPr>
+        <w:t>Add Book page is accepting invalid dates like text and displaying it as ‘Invalid Date’ in UI</w:t>
+      </w:r>
+    </w:p>
+    <w:p>
+      <w:pPr>
+        <w:rPr>
+          <w:rFonts w:ascii="Cambria" w:hAnsi="Cambria"/>
+        </w:rPr>
+      </w:pPr>
+      <w:r>
+        <w:rPr>
+          <w:rFonts w:ascii="Cambria" w:hAnsi="Cambria"/>
+        </w:rPr>
+        <w:lastRenderedPageBreak/>
+        <w:drawing>
+          <wp:inline distT="0" distB="0" distL="0" distR="0" wp14:anchorId="0A2ED692" wp14:editId="4BDCCE52">
+            <wp:extent cx="5731510" cy="2280920"/>
+            <wp:effectExtent l="0" t="0" r="0" b="0"/>
+            <wp:docPr id="1151829148" name="Picture 1"/>
+            <wp:cNvGraphicFramePr>
+              <a:graphicFrameLocks xmlns:a="http://schemas.openxmlformats.org/drawingml/2006/main" noChangeAspect="1"/>
+            </wp:cNvGraphicFramePr>
+            <a:graphic xmlns:a="http://schemas.openxmlformats.org/drawingml/2006/main">
+              <a:graphicData uri="http://schemas.openxmlformats.org/drawingml/2006/picture">
+                <pic:pic xmlns:pic="http://schemas.openxmlformats.org/drawingml/2006/picture">
+                  <pic:nvPicPr>
+                    <pic:cNvPr id="1151829148" name=""/>
+                    <pic:cNvPicPr/>
+                  </pic:nvPicPr>
+                  <pic:blipFill>
+                    <a:blip r:embed="rId34"/>
+                    <a:stretch>
+                      <a:fillRect/>
+                    </a:stretch>
+                  </pic:blipFill>
+                  <pic:spPr>
+                    <a:xfrm>
+                      <a:off x="0" y="0"/>
+                      <a:ext cx="5731510" cy="2280920"/>
+                    </a:xfrm>
+                    <a:prstGeom prst="rect">
+                      <a:avLst/>
+                    </a:prstGeom>
+                  </pic:spPr>
+                </pic:pic>
+              </a:graphicData>
+            </a:graphic>
+          </wp:inline>
+        </w:drawing>
+      </w:r>
+    </w:p>
+    <w:p>
+      <w:pPr>
+        <w:rPr>
+          <w:rFonts w:ascii="Cambria" w:hAnsi="Cambria"/>
+        </w:rPr>
+      </w:pPr>
+      <w:r>
+        <w:rPr>
+          <w:rFonts w:ascii="Cambria" w:hAnsi="Cambria"/>
+        </w:rPr>
+        <w:t>Bug 3 Snippet:</w:t>
+      </w:r>
+    </w:p>
+    <w:p>
+      <w:pPr>
+        <w:rPr>
+          <w:rFonts w:ascii="Cambria" w:hAnsi="Cambria"/>
+        </w:rPr>
+      </w:pPr>
+      <w:r>
+        <w:rPr>
+          <w:rFonts w:ascii="Cambria" w:hAnsi="Cambria"/>
+        </w:rPr>
+        <w:t xml:space="preserve">Log Out action is not redirecting to Login Page and </w:t>
+      </w:r>
+      <w:r>
+        <w:rPr>
+          <w:rFonts w:ascii="Cambria" w:hAnsi="Cambria"/>
+        </w:rPr>
+        <w:t>it’s</w:t>
+      </w:r>
+      <w:r>
+        <w:rPr>
+          <w:rFonts w:ascii="Cambria" w:hAnsi="Cambria"/>
+        </w:rPr>
+        <w:t xml:space="preserve"> still on Book List Page</w:t>
+      </w:r>
+    </w:p>
+    <w:p>
+      <w:pPr>
+        <w:rPr>
+          <w:rFonts w:ascii="Cambria" w:hAnsi="Cambria"/>
+        </w:rPr>
+      </w:pPr>
+      <w:r>
+        <w:rPr>
+          <w:rFonts w:ascii="Cambria" w:hAnsi="Cambria"/>
+        </w:rPr>
+        <w:drawing>
+          <wp:inline distT="0" distB="0" distL="0" distR="0" wp14:anchorId="0DA51162" wp14:editId="1BA88770">
+            <wp:extent cx="5731510" cy="2119630"/>
+            <wp:effectExtent l="0" t="0" r="0" b="0"/>
+            <wp:docPr id="1598130270" name="Picture 1"/>
+            <wp:cNvGraphicFramePr>
+              <a:graphicFrameLocks xmlns:a="http://schemas.openxmlformats.org/drawingml/2006/main" noChangeAspect="1"/>
+            </wp:cNvGraphicFramePr>
+            <a:graphic xmlns:a="http://schemas.openxmlformats.org/drawingml/2006/main">
+              <a:graphicData uri="http://schemas.openxmlformats.org/drawingml/2006/picture">
+                <pic:pic xmlns:pic="http://schemas.openxmlformats.org/drawingml/2006/picture">
+                  <pic:nvPicPr>
+                    <pic:cNvPr id="1598130270" name=""/>
+                    <pic:cNvPicPr/>
+                  </pic:nvPicPr>
+                  <pic:blipFill>
+                    <a:blip r:embed="rId35"/>
+                    <a:stretch>
+                      <a:fillRect/>
+                    </a:stretch>
+                  </pic:blipFill>
+                  <pic:spPr>
+                    <a:xfrm>
+                      <a:off x="0" y="0"/>
+                      <a:ext cx="5731510" cy="2119630"/>
+                    </a:xfrm>
+                    <a:prstGeom prst="rect">
+                      <a:avLst/>
+                    </a:prstGeom>
+                  </pic:spPr>
+                </pic:pic>
+              </a:graphicData>
+            </a:graphic>
+          </wp:inline>
+        </w:drawing>
+      </w:r>
+    </w:p>
+    <w:p>
+      <w:pPr>
+        <w:rPr>
+          <w:rFonts w:ascii="Cambria" w:hAnsi="Cambria"/>
+        </w:rPr>
+      </w:pPr>
+    </w:p>
+    <w:p>
+      <w:pPr>
+        <w:rPr>
+          <w:rFonts w:ascii="Cambria" w:hAnsi="Cambria"/>
+        </w:rPr>
+      </w:pPr>
+    </w:p>
+    <w:p>
+      <w:pPr>
+        <w:rPr>
+          <w:rFonts w:ascii="Cambria" w:hAnsi="Cambria"/>
+        </w:rPr>
+      </w:pPr>
+      <w:r>
+        <w:rPr>
+          <w:rFonts w:ascii="Cambria" w:hAnsi="Cambria"/>
+        </w:rPr>
+        <w:t>Prepared by</w:t>
+      </w:r>
+      <w:r>
+        <w:rPr>
+          <w:rFonts w:ascii="Cambria" w:hAnsi="Cambria"/>
+        </w:rPr>
+        <w:t xml:space="preserve">: </w:t>
       </w:r>
       <w:r>
         <w:rPr>
@@ -3090,7 +4578,6 @@
   <w:style w:type="character" w:default="1" w:styleId="DefaultParagraphFont">
     <w:name w:val="Default Paragraph Font"/>
     <w:uiPriority w:val="1"/>
-    <w:semiHidden/>
     <w:unhideWhenUsed/>
   </w:style>
   <w:style w:type="table" w:default="1" w:styleId="TableNormal">

</xml_diff>